<commit_message>
Ajout object gabarit conception
</commit_message>
<xml_diff>
--- a/CHARLEBOIS_Marc_BUI_Tony_gabarit_conception.docx
+++ b/CHARLEBOIS_Marc_BUI_Tony_gabarit_conception.docx
@@ -266,16 +266,8 @@
         <w:rPr>
           <w:rFonts w:ascii="Calibri Light" w:hAnsi="Calibri Light" w:cs="Calibri Light"/>
         </w:rPr>
-        <w:t xml:space="preserve">Mohamed </w:t>
-      </w:r>
-      <w:proofErr w:type="spellStart"/>
-      <w:r>
-        <w:rPr>
-          <w:rFonts w:ascii="Calibri Light" w:hAnsi="Calibri Light" w:cs="Calibri Light"/>
-        </w:rPr>
-        <w:t>Guesmia</w:t>
-      </w:r>
-      <w:proofErr w:type="spellEnd"/>
+        <w:t>Mohamed Guesmia</w:t>
+      </w:r>
     </w:p>
     <w:p>
       <w:pPr>
@@ -400,7 +392,13 @@
         <w:rPr>
           <w:rFonts w:cs="Calibri Light"/>
         </w:rPr>
-        <w:t>e 16 février 2023</w:t>
+        <w:t>e 16 février 202</w:t>
+      </w:r>
+      <w:r>
+        <w:rPr>
+          <w:rFonts w:cs="Calibri Light"/>
+        </w:rPr>
+        <w:t>3</w:t>
       </w:r>
     </w:p>
     <w:p>
@@ -415,477 +413,6 @@
     </w:p>
     <w:p>
       <w:pPr>
-        <w:spacing w:line="360" w:lineRule="auto"/>
-        <w:jc w:val="both"/>
-        <w:rPr>
-          <w:rFonts w:ascii="Arial Narrow" w:hAnsi="Arial Narrow"/>
-          <w:caps/>
-        </w:rPr>
-      </w:pPr>
-    </w:p>
-    <w:p>
-      <w:pPr>
-        <w:spacing w:line="360" w:lineRule="auto"/>
-        <w:jc w:val="both"/>
-        <w:rPr>
-          <w:rFonts w:ascii="Arial Narrow" w:hAnsi="Arial Narrow"/>
-          <w:caps/>
-        </w:rPr>
-      </w:pPr>
-    </w:p>
-    <w:p>
-      <w:pPr>
-        <w:spacing w:line="360" w:lineRule="auto"/>
-        <w:jc w:val="both"/>
-        <w:rPr>
-          <w:rFonts w:ascii="Arial Narrow" w:hAnsi="Arial Narrow"/>
-          <w:caps/>
-        </w:rPr>
-      </w:pPr>
-    </w:p>
-    <w:p>
-      <w:pPr>
-        <w:spacing w:line="360" w:lineRule="auto"/>
-        <w:jc w:val="both"/>
-        <w:rPr>
-          <w:rFonts w:ascii="Arial Narrow" w:hAnsi="Arial Narrow"/>
-          <w:caps/>
-        </w:rPr>
-      </w:pPr>
-    </w:p>
-    <w:p>
-      <w:pPr>
-        <w:spacing w:line="360" w:lineRule="auto"/>
-        <w:jc w:val="both"/>
-        <w:rPr>
-          <w:rFonts w:ascii="Arial Narrow" w:hAnsi="Arial Narrow"/>
-          <w:caps/>
-        </w:rPr>
-      </w:pPr>
-    </w:p>
-    <w:p>
-      <w:pPr>
-        <w:spacing w:line="360" w:lineRule="auto"/>
-        <w:jc w:val="both"/>
-        <w:rPr>
-          <w:rFonts w:ascii="Arial Narrow" w:hAnsi="Arial Narrow"/>
-          <w:caps/>
-        </w:rPr>
-      </w:pPr>
-    </w:p>
-    <w:p>
-      <w:pPr>
-        <w:spacing w:line="360" w:lineRule="auto"/>
-        <w:jc w:val="both"/>
-        <w:rPr>
-          <w:rFonts w:ascii="Arial Narrow" w:hAnsi="Arial Narrow"/>
-          <w:caps/>
-        </w:rPr>
-      </w:pPr>
-    </w:p>
-    <w:p>
-      <w:pPr>
-        <w:pStyle w:val="Heading1"/>
-        <w:spacing w:line="360" w:lineRule="auto"/>
-        <w:jc w:val="both"/>
-        <w:rPr>
-          <w:rFonts w:ascii="Arial Narrow" w:hAnsi="Arial Narrow" w:cs="Times New Roman"/>
-          <w:b w:val="0"/>
-          <w:bCs w:val="0"/>
-        </w:rPr>
-      </w:pPr>
-      <w:r>
-        <w:rPr>
-          <w:rFonts w:ascii="Arial Narrow" w:hAnsi="Arial Narrow" w:cs="Times New Roman"/>
-          <w:b w:val="0"/>
-          <w:bCs w:val="0"/>
-        </w:rPr>
-        <w:t>Cégep DE MAISONNEUVE</w:t>
-      </w:r>
-    </w:p>
-    <w:p>
-      <w:pPr>
-        <w:spacing w:line="360" w:lineRule="auto"/>
-        <w:jc w:val="both"/>
-        <w:rPr>
-          <w:rFonts w:ascii="Arial Narrow" w:hAnsi="Arial Narrow"/>
-        </w:rPr>
-      </w:pPr>
-    </w:p>
-    <w:p>
-      <w:pPr>
-        <w:pStyle w:val="Heading1"/>
-        <w:spacing w:line="360" w:lineRule="auto"/>
-        <w:jc w:val="both"/>
-        <w:rPr>
-          <w:rFonts w:ascii="Arial Narrow" w:hAnsi="Arial Narrow" w:cs="Times New Roman"/>
-          <w:b w:val="0"/>
-          <w:bCs w:val="0"/>
-        </w:rPr>
-      </w:pPr>
-      <w:r>
-        <w:rPr>
-          <w:rFonts w:ascii="Arial Narrow" w:hAnsi="Arial Narrow" w:cs="Times New Roman"/>
-          <w:b w:val="0"/>
-          <w:bCs w:val="0"/>
-        </w:rPr>
-        <w:t xml:space="preserve">COURS PROJET DE </w:t>
-      </w:r>
-      <w:r>
-        <w:rPr>
-          <w:rFonts w:ascii="Arial Narrow" w:hAnsi="Arial Narrow" w:cs="Times New Roman"/>
-          <w:b w:val="0"/>
-          <w:bCs w:val="0"/>
-        </w:rPr>
-        <w:t>VEILLE TECHNOLOGIQUE</w:t>
-      </w:r>
-    </w:p>
-    <w:p>
-      <w:pPr>
-        <w:pStyle w:val="Heading1"/>
-        <w:spacing w:line="360" w:lineRule="auto"/>
-        <w:jc w:val="both"/>
-        <w:rPr>
-          <w:rFonts w:ascii="Arial Narrow" w:hAnsi="Arial Narrow" w:cs="Times New Roman"/>
-          <w:b w:val="0"/>
-          <w:bCs w:val="0"/>
-        </w:rPr>
-      </w:pPr>
-      <w:r>
-        <w:rPr>
-          <w:rFonts w:ascii="Arial Narrow" w:hAnsi="Arial Narrow" w:cs="Times New Roman"/>
-          <w:b w:val="0"/>
-          <w:bCs w:val="0"/>
-        </w:rPr>
-        <w:t xml:space="preserve"> (ANNÉE 202</w:t>
-      </w:r>
-      <w:r>
-        <w:rPr>
-          <w:rFonts w:ascii="Arial Narrow" w:hAnsi="Arial Narrow" w:cs="Times New Roman"/>
-          <w:b w:val="0"/>
-          <w:bCs w:val="0"/>
-        </w:rPr>
-        <w:t>3</w:t>
-      </w:r>
-      <w:r>
-        <w:rPr>
-          <w:rFonts w:ascii="Arial Narrow" w:hAnsi="Arial Narrow" w:cs="Times New Roman"/>
-          <w:b w:val="0"/>
-          <w:bCs w:val="0"/>
-        </w:rPr>
-        <w:t>)</w:t>
-      </w:r>
-    </w:p>
-    <w:p>
-      <w:pPr>
-        <w:pStyle w:val="Title"/>
-        <w:jc w:val="both"/>
-        <w:rPr>
-          <w:b w:val="0"/>
-          <w:bCs w:val="0"/>
-        </w:rPr>
-      </w:pPr>
-    </w:p>
-    <w:p>
-      <w:pPr>
-        <w:pStyle w:val="Title"/>
-        <w:jc w:val="both"/>
-        <w:rPr>
-          <w:b w:val="0"/>
-          <w:bCs w:val="0"/>
-        </w:rPr>
-      </w:pPr>
-      <w:r>
-        <w:rPr>
-          <w:b w:val="0"/>
-          <w:bCs w:val="0"/>
-        </w:rPr>
-        <w:t xml:space="preserve">Nom du Livrable : </w:t>
-      </w:r>
-      <w:r>
-        <w:rPr>
-          <w:b w:val="0"/>
-          <w:bCs w:val="0"/>
-        </w:rPr>
-        <w:t>Bilan de livraison 2</w:t>
-      </w:r>
-    </w:p>
-    <w:p>
-      <w:pPr>
-        <w:spacing w:line="360" w:lineRule="auto"/>
-        <w:jc w:val="both"/>
-        <w:rPr>
-          <w:rFonts w:ascii="Arial Narrow" w:hAnsi="Arial Narrow"/>
-          <w:caps/>
-        </w:rPr>
-      </w:pPr>
-    </w:p>
-    <w:p>
-      <w:pPr>
-        <w:spacing w:line="360" w:lineRule="auto"/>
-        <w:jc w:val="both"/>
-        <w:rPr>
-          <w:rFonts w:ascii="Arial Narrow" w:hAnsi="Arial Narrow"/>
-          <w:caps/>
-        </w:rPr>
-      </w:pPr>
-      <w:r>
-        <w:rPr>
-          <w:rFonts w:ascii="Arial Narrow" w:hAnsi="Arial Narrow"/>
-          <w:caps/>
-        </w:rPr>
-        <w:t>Page de titre :</w:t>
-      </w:r>
-    </w:p>
-    <w:p>
-      <w:pPr>
-        <w:spacing w:line="360" w:lineRule="auto"/>
-        <w:jc w:val="both"/>
-        <w:rPr>
-          <w:rFonts w:ascii="Arial Narrow" w:hAnsi="Arial Narrow"/>
-          <w:caps/>
-        </w:rPr>
-      </w:pPr>
-      <w:r>
-        <w:rPr>
-          <w:rFonts w:ascii="Arial Narrow" w:hAnsi="Arial Narrow"/>
-          <w:caps/>
-        </w:rPr>
-        <w:tab/>
-        <w:t xml:space="preserve">Indiquer : </w:t>
-      </w:r>
-      <w:r>
-        <w:rPr>
-          <w:rFonts w:ascii="Arial Narrow" w:hAnsi="Arial Narrow"/>
-          <w:caps/>
-        </w:rPr>
-        <w:tab/>
-      </w:r>
-      <w:r>
-        <w:rPr>
-          <w:rFonts w:ascii="Arial Narrow" w:hAnsi="Arial Narrow"/>
-          <w:caps/>
-          <w:highlight w:val="yellow"/>
-        </w:rPr>
-        <w:t>le sigle du cours, la session et le nom dU professeur</w:t>
-      </w:r>
-    </w:p>
-    <w:p>
-      <w:pPr>
-        <w:spacing w:line="360" w:lineRule="auto"/>
-        <w:jc w:val="both"/>
-        <w:rPr>
-          <w:rFonts w:ascii="Arial Narrow" w:hAnsi="Arial Narrow"/>
-          <w:caps/>
-        </w:rPr>
-      </w:pPr>
-      <w:r>
-        <w:rPr>
-          <w:rFonts w:ascii="Arial Narrow" w:hAnsi="Arial Narrow"/>
-          <w:caps/>
-        </w:rPr>
-        <w:tab/>
-      </w:r>
-      <w:r>
-        <w:rPr>
-          <w:rFonts w:ascii="Arial Narrow" w:hAnsi="Arial Narrow"/>
-          <w:caps/>
-        </w:rPr>
-        <w:tab/>
-      </w:r>
-      <w:r>
-        <w:rPr>
-          <w:rFonts w:ascii="Arial Narrow" w:hAnsi="Arial Narrow"/>
-          <w:caps/>
-        </w:rPr>
-        <w:tab/>
-      </w:r>
-      <w:r>
-        <w:rPr>
-          <w:rFonts w:ascii="Arial Narrow" w:hAnsi="Arial Narrow"/>
-          <w:caps/>
-          <w:highlight w:val="yellow"/>
-        </w:rPr>
-        <w:t>Le type de travail et</w:t>
-      </w:r>
-      <w:r>
-        <w:rPr>
-          <w:rFonts w:ascii="Arial Narrow" w:hAnsi="Arial Narrow"/>
-          <w:caps/>
-        </w:rPr>
-        <w:t xml:space="preserve"> le numéro de version</w:t>
-      </w:r>
-    </w:p>
-    <w:p>
-      <w:pPr>
-        <w:spacing w:line="360" w:lineRule="auto"/>
-        <w:ind w:left="2552" w:hanging="425"/>
-        <w:jc w:val="both"/>
-        <w:rPr>
-          <w:rFonts w:ascii="Arial Narrow" w:hAnsi="Arial Narrow"/>
-          <w:caps/>
-          <w:highlight w:val="yellow"/>
-        </w:rPr>
-      </w:pPr>
-      <w:r>
-        <w:rPr>
-          <w:rFonts w:ascii="Arial Narrow" w:hAnsi="Arial Narrow"/>
-          <w:caps/>
-        </w:rPr>
-        <w:t xml:space="preserve">Le nom de l’équipe </w:t>
-      </w:r>
-      <w:r>
-        <w:rPr>
-          <w:rFonts w:ascii="Arial Narrow" w:hAnsi="Arial Narrow"/>
-          <w:caps/>
-          <w:highlight w:val="yellow"/>
-        </w:rPr>
-        <w:t>et sa composition en ordre alphabétique   des noms de membres</w:t>
-      </w:r>
-    </w:p>
-    <w:p>
-      <w:pPr>
-        <w:spacing w:line="360" w:lineRule="auto"/>
-        <w:jc w:val="both"/>
-        <w:rPr>
-          <w:rFonts w:ascii="Arial Narrow" w:hAnsi="Arial Narrow"/>
-          <w:caps/>
-          <w:highlight w:val="yellow"/>
-        </w:rPr>
-      </w:pPr>
-      <w:r>
-        <w:rPr>
-          <w:rFonts w:ascii="Arial Narrow" w:hAnsi="Arial Narrow"/>
-          <w:caps/>
-          <w:highlight w:val="yellow"/>
-        </w:rPr>
-        <w:tab/>
-      </w:r>
-      <w:r>
-        <w:rPr>
-          <w:rFonts w:ascii="Arial Narrow" w:hAnsi="Arial Narrow"/>
-          <w:caps/>
-          <w:highlight w:val="yellow"/>
-        </w:rPr>
-        <w:tab/>
-      </w:r>
-      <w:r>
-        <w:rPr>
-          <w:rFonts w:ascii="Arial Narrow" w:hAnsi="Arial Narrow"/>
-          <w:caps/>
-          <w:highlight w:val="yellow"/>
-        </w:rPr>
-        <w:tab/>
-        <w:t xml:space="preserve">Le nom de l’institution </w:t>
-      </w:r>
-    </w:p>
-    <w:p>
-      <w:pPr>
-        <w:spacing w:line="360" w:lineRule="auto"/>
-        <w:jc w:val="both"/>
-        <w:rPr>
-          <w:rFonts w:ascii="Arial Narrow" w:hAnsi="Arial Narrow"/>
-          <w:caps/>
-        </w:rPr>
-      </w:pPr>
-      <w:r>
-        <w:rPr>
-          <w:rFonts w:ascii="Arial Narrow" w:hAnsi="Arial Narrow"/>
-          <w:caps/>
-          <w:highlight w:val="yellow"/>
-        </w:rPr>
-        <w:tab/>
-      </w:r>
-      <w:r>
-        <w:rPr>
-          <w:rFonts w:ascii="Arial Narrow" w:hAnsi="Arial Narrow"/>
-          <w:caps/>
-          <w:highlight w:val="yellow"/>
-        </w:rPr>
-        <w:tab/>
-      </w:r>
-      <w:r>
-        <w:rPr>
-          <w:rFonts w:ascii="Arial Narrow" w:hAnsi="Arial Narrow"/>
-          <w:caps/>
-          <w:highlight w:val="yellow"/>
-        </w:rPr>
-        <w:tab/>
-        <w:t>la date</w:t>
-      </w:r>
-    </w:p>
-    <w:p>
-      <w:pPr>
-        <w:spacing w:line="360" w:lineRule="auto"/>
-        <w:jc w:val="both"/>
-        <w:rPr>
-          <w:rFonts w:ascii="Arial Narrow" w:hAnsi="Arial Narrow"/>
-          <w:caps/>
-        </w:rPr>
-      </w:pPr>
-    </w:p>
-    <w:p>
-      <w:pPr>
-        <w:spacing w:line="360" w:lineRule="auto"/>
-        <w:jc w:val="both"/>
-        <w:rPr>
-          <w:rFonts w:ascii="Arial Narrow" w:hAnsi="Arial Narrow"/>
-          <w:caps/>
-        </w:rPr>
-      </w:pPr>
-    </w:p>
-    <w:p>
-      <w:pPr>
-        <w:spacing w:line="360" w:lineRule="auto"/>
-        <w:jc w:val="both"/>
-        <w:rPr>
-          <w:rFonts w:ascii="Arial Narrow" w:hAnsi="Arial Narrow"/>
-          <w:caps/>
-        </w:rPr>
-      </w:pPr>
-    </w:p>
-    <w:p>
-      <w:pPr>
-        <w:spacing w:line="360" w:lineRule="auto"/>
-        <w:jc w:val="both"/>
-        <w:rPr>
-          <w:rFonts w:ascii="Arial Narrow" w:hAnsi="Arial Narrow"/>
-          <w:caps/>
-        </w:rPr>
-      </w:pPr>
-    </w:p>
-    <w:p>
-      <w:pPr>
-        <w:spacing w:line="360" w:lineRule="auto"/>
-        <w:jc w:val="both"/>
-        <w:rPr>
-          <w:rFonts w:ascii="Arial Narrow" w:hAnsi="Arial Narrow"/>
-          <w:caps/>
-        </w:rPr>
-      </w:pPr>
-    </w:p>
-    <w:p>
-      <w:pPr>
-        <w:spacing w:line="360" w:lineRule="auto"/>
-        <w:jc w:val="both"/>
-        <w:rPr>
-          <w:rFonts w:ascii="Arial Narrow" w:hAnsi="Arial Narrow"/>
-          <w:caps/>
-        </w:rPr>
-      </w:pPr>
-    </w:p>
-    <w:p>
-      <w:pPr>
-        <w:spacing w:line="360" w:lineRule="auto"/>
-        <w:jc w:val="both"/>
-        <w:rPr>
-          <w:rFonts w:ascii="Arial Narrow" w:hAnsi="Arial Narrow"/>
-          <w:caps/>
-        </w:rPr>
-      </w:pPr>
-    </w:p>
-    <w:p>
-      <w:pPr>
         <w:shd w:val="clear" w:color="auto" w:fill="FFFFFF"/>
         <w:spacing w:before="100" w:beforeAutospacing="1" w:after="100" w:afterAutospacing="1" w:line="360" w:lineRule="auto"/>
         <w:jc w:val="both"/>
@@ -899,7 +426,6 @@
           <w:rFonts w:ascii="Arial Narrow" w:hAnsi="Arial Narrow"/>
           <w:color w:val="444444"/>
         </w:rPr>
-        <w:lastRenderedPageBreak/>
         <w:t>Note : Ce livrable</w:t>
       </w:r>
       <w:r>
@@ -1226,27 +752,7 @@
           <w:bCs/>
           <w:color w:val="FF0000"/>
         </w:rPr>
-        <w:t xml:space="preserve"> en ligne compétitif qui soit divertissant, passionnant et accessible à tous. Nous mettrons en place des systèmes de </w:t>
-      </w:r>
-      <w:proofErr w:type="spellStart"/>
-      <w:r>
-        <w:rPr>
-          <w:rFonts w:ascii="Arial Narrow" w:hAnsi="Arial Narrow"/>
-          <w:b/>
-          <w:bCs/>
-          <w:color w:val="FF0000"/>
-        </w:rPr>
-        <w:t>matchmaking</w:t>
-      </w:r>
-      <w:proofErr w:type="spellEnd"/>
-      <w:r>
-        <w:rPr>
-          <w:rFonts w:ascii="Arial Narrow" w:hAnsi="Arial Narrow"/>
-          <w:b/>
-          <w:bCs/>
-          <w:color w:val="FF0000"/>
-        </w:rPr>
-        <w:t>. Nous travaillerons également sur une mécanique de jeu fluide et intuitive, pour permettre aux joueurs de se concentrer sur leur stratégie et leur technique plutôt que sur les commandes</w:t>
+        <w:t xml:space="preserve"> en ligne compétitif qui soit divertissant, passionnant et accessible à tous. Nous mettrons en place des systèmes de matchmaking. Nous travaillerons également sur une mécanique de jeu fluide et intuitive, pour permettre aux joueurs de se concentrer sur leur stratégie et leur technique plutôt que sur les commandes</w:t>
       </w:r>
       <w:r>
         <w:rPr>
@@ -1555,12 +1061,132 @@
     <w:p>
       <w:pPr>
         <w:spacing w:before="100" w:beforeAutospacing="1" w:after="100" w:afterAutospacing="1" w:line="360" w:lineRule="auto"/>
-        <w:ind w:left="708"/>
-        <w:jc w:val="both"/>
-        <w:rPr>
-          <w:rFonts w:ascii="Arial Narrow" w:hAnsi="Arial Narrow"/>
-        </w:rPr>
-      </w:pPr>
+        <w:jc w:val="both"/>
+        <w:rPr>
+          <w:rFonts w:ascii="Arial Narrow" w:hAnsi="Arial Narrow"/>
+          <w:color w:val="FF0000"/>
+        </w:rPr>
+      </w:pPr>
+      <w:r>
+        <w:rPr>
+          <w:rFonts w:ascii="Arial Narrow" w:hAnsi="Arial Narrow"/>
+          <w:color w:val="FF0000"/>
+        </w:rPr>
+        <w:t>Notre objectif pour l’itération #2</w:t>
+      </w:r>
+      <w:r>
+        <w:rPr>
+          <w:rFonts w:ascii="Arial Narrow" w:hAnsi="Arial Narrow"/>
+          <w:color w:val="FF0000"/>
+        </w:rPr>
+        <w:t xml:space="preserve"> </w:t>
+      </w:r>
+      <w:r>
+        <w:rPr>
+          <w:rFonts w:ascii="Arial Narrow" w:hAnsi="Arial Narrow"/>
+          <w:color w:val="FF0000"/>
+        </w:rPr>
+        <w:t>est d</w:t>
+      </w:r>
+      <w:r>
+        <w:rPr>
+          <w:rFonts w:ascii="Arial Narrow" w:hAnsi="Arial Narrow"/>
+          <w:color w:val="FF0000"/>
+        </w:rPr>
+        <w:t>’avoir un « Game Loop » complet</w:t>
+      </w:r>
+      <w:r>
+        <w:rPr>
+          <w:rFonts w:ascii="Arial Narrow" w:hAnsi="Arial Narrow"/>
+          <w:color w:val="FF0000"/>
+        </w:rPr>
+        <w:t xml:space="preserve"> puisque notre projet est un jeu. Un « Game Loop » signifie que nous devons pouvoir jouer au jeu en entier</w:t>
+      </w:r>
+      <w:r>
+        <w:rPr>
+          <w:rFonts w:ascii="Arial Narrow" w:hAnsi="Arial Narrow"/>
+          <w:color w:val="FF0000"/>
+        </w:rPr>
+        <w:t xml:space="preserve"> et pouvoir faire toutes les actions de bases du jeu </w:t>
+      </w:r>
+      <w:r>
+        <w:rPr>
+          <w:rFonts w:ascii="Arial Narrow" w:hAnsi="Arial Narrow"/>
+          <w:color w:val="FF0000"/>
+        </w:rPr>
+        <w:t xml:space="preserve">sois les suivantes : </w:t>
+      </w:r>
+      <w:r>
+        <w:rPr>
+          <w:rFonts w:ascii="Arial Narrow" w:hAnsi="Arial Narrow"/>
+          <w:color w:val="FF0000"/>
+        </w:rPr>
+        <w:t xml:space="preserve">Se connecter à une partie contre un adversaire, </w:t>
+      </w:r>
+      <w:r>
+        <w:rPr>
+          <w:rFonts w:ascii="Arial Narrow" w:hAnsi="Arial Narrow"/>
+          <w:color w:val="FF0000"/>
+        </w:rPr>
+        <w:lastRenderedPageBreak/>
+        <w:t>contrôler un personnage qui peut attaquer, faire du dommage à l’adversaire et pouvoir gagner ou perdre la partie avec un message de victoire ou de défaite</w:t>
+      </w:r>
+      <w:r>
+        <w:rPr>
+          <w:rFonts w:ascii="Arial Narrow" w:hAnsi="Arial Narrow"/>
+          <w:color w:val="FF0000"/>
+        </w:rPr>
+        <w:t>. L</w:t>
+      </w:r>
+      <w:r>
+        <w:rPr>
+          <w:rFonts w:ascii="Arial Narrow" w:hAnsi="Arial Narrow"/>
+          <w:color w:val="FF0000"/>
+        </w:rPr>
+        <w:t>e reste des fonctionnalités seront réservées à la prochaine itération qui permettra de donner une finition au jeu</w:t>
+      </w:r>
+      <w:r>
+        <w:rPr>
+          <w:rFonts w:ascii="Arial Narrow" w:hAnsi="Arial Narrow"/>
+          <w:color w:val="FF0000"/>
+        </w:rPr>
+        <w:t xml:space="preserve">.  </w:t>
+      </w:r>
+      <w:r>
+        <w:rPr>
+          <w:rFonts w:ascii="Arial Narrow" w:hAnsi="Arial Narrow"/>
+          <w:color w:val="FF0000"/>
+        </w:rPr>
+        <w:t>Finalement, t</w:t>
+      </w:r>
+      <w:r>
+        <w:rPr>
+          <w:rFonts w:ascii="Arial Narrow" w:hAnsi="Arial Narrow"/>
+          <w:color w:val="FF0000"/>
+        </w:rPr>
+        <w:t xml:space="preserve">out cela doit être fait pendant la période de 2 semaines qui se terminera le </w:t>
+      </w:r>
+      <w:r>
+        <w:rPr>
+          <w:rFonts w:ascii="Arial Narrow" w:hAnsi="Arial Narrow"/>
+          <w:color w:val="FF0000"/>
+        </w:rPr>
+        <w:t>16</w:t>
+      </w:r>
+      <w:r>
+        <w:rPr>
+          <w:rFonts w:ascii="Arial Narrow" w:hAnsi="Arial Narrow"/>
+          <w:color w:val="FF0000"/>
+        </w:rPr>
+        <w:t xml:space="preserve"> février</w:t>
+      </w:r>
+      <w:r>
+        <w:rPr>
+          <w:rFonts w:ascii="Arial Narrow" w:hAnsi="Arial Narrow"/>
+          <w:color w:val="FF0000"/>
+        </w:rPr>
+        <w:t>.</w:t>
+      </w:r>
     </w:p>
     <w:p>
       <w:pPr>
@@ -1599,7 +1225,6 @@
           <w:rFonts w:ascii="Arial Narrow" w:hAnsi="Arial Narrow"/>
           <w:color w:val="444444"/>
         </w:rPr>
-        <w:lastRenderedPageBreak/>
         <w:t xml:space="preserve">3. </w:t>
       </w:r>
       <w:r>
@@ -1847,7 +1472,14 @@
         <w:rPr>
           <w:rFonts w:ascii="Arial Narrow" w:hAnsi="Arial Narrow"/>
         </w:rPr>
-        <w:t xml:space="preserve"> en suivant une approche par triplet. Cette approche vise à rédiger les cas d’utilisation ou récits utilisateurs sous forme (sujet, prédicat, objet) afin de réduire l’ambiguïté des exigences du produit.  Voici un exemple de cas d’utilisation rédigé sous forme de triplet.</w:t>
+        <w:t xml:space="preserve"> en suivant une approche par triplet. Cette approche vise à rédiger les cas </w:t>
+      </w:r>
+      <w:r>
+        <w:rPr>
+          <w:rFonts w:ascii="Arial Narrow" w:hAnsi="Arial Narrow"/>
+        </w:rPr>
+        <w:lastRenderedPageBreak/>
+        <w:t>d’utilisation ou récits utilisateurs sous forme (sujet, prédicat, objet) afin de réduire l’ambiguïté des exigences du produit.  Voici un exemple de cas d’utilisation rédigé sous forme de triplet.</w:t>
       </w:r>
     </w:p>
     <w:p>
@@ -1907,619 +1539,704 @@
           <w:color w:val="FF0000"/>
           <w:lang w:val="fr-FR"/>
         </w:rPr>
-        <w:t xml:space="preserve">Le joueur lance le jeu avec l’exécutable généré par </w:t>
-      </w:r>
-      <w:proofErr w:type="spellStart"/>
+        <w:t>Le joueur lance le jeu avec l’exécutable généré par Unity</w:t>
+      </w:r>
+    </w:p>
+    <w:p>
+      <w:pPr>
+        <w:spacing w:before="100" w:beforeAutospacing="1" w:after="100" w:afterAutospacing="1" w:line="360" w:lineRule="auto"/>
+        <w:jc w:val="both"/>
+        <w:rPr>
+          <w:rFonts w:ascii="Arial Narrow" w:hAnsi="Arial Narrow"/>
+          <w:color w:val="FF0000"/>
+        </w:rPr>
+      </w:pPr>
       <w:r>
         <w:rPr>
           <w:rFonts w:ascii="Arial Narrow" w:hAnsi="Arial Narrow"/>
           <w:color w:val="FF0000"/>
           <w:lang w:val="fr-FR"/>
         </w:rPr>
+        <w:t xml:space="preserve">2. </w:t>
+      </w:r>
+      <w:r>
+        <w:rPr>
+          <w:rFonts w:ascii="Arial Narrow" w:hAnsi="Arial Narrow"/>
+          <w:color w:val="FF0000"/>
+          <w:lang w:val="fr-FR"/>
+        </w:rPr>
+        <w:t>Le joueur appuie sur le bouton « Find Match » pour démarrer une partie contre un adversaire</w:t>
+      </w:r>
+    </w:p>
+    <w:p>
+      <w:pPr>
+        <w:spacing w:before="100" w:beforeAutospacing="1" w:after="100" w:afterAutospacing="1" w:line="360" w:lineRule="auto"/>
+        <w:jc w:val="both"/>
+        <w:rPr>
+          <w:rFonts w:ascii="Arial Narrow" w:hAnsi="Arial Narrow"/>
+          <w:color w:val="FF0000"/>
+          <w:lang w:val="fr-FR"/>
+        </w:rPr>
+      </w:pPr>
+      <w:r>
+        <w:rPr>
+          <w:rFonts w:ascii="Arial Narrow" w:hAnsi="Arial Narrow"/>
+          <w:color w:val="FF0000"/>
+          <w:lang w:val="fr-FR"/>
+        </w:rPr>
+        <w:t xml:space="preserve">3. </w:t>
+      </w:r>
+      <w:r>
+        <w:rPr>
+          <w:rFonts w:ascii="Arial Narrow" w:hAnsi="Arial Narrow"/>
+          <w:color w:val="FF0000"/>
+          <w:lang w:val="fr-FR"/>
+        </w:rPr>
+        <w:t>Si aucun « Lobby » n’est déjà créé, le système crée un « Lobby » et attendra qu</w:t>
+      </w:r>
+      <w:r>
+        <w:rPr>
+          <w:rFonts w:ascii="Arial Narrow" w:hAnsi="Arial Narrow"/>
+          <w:color w:val="FF0000"/>
+          <w:lang w:val="fr-FR"/>
+        </w:rPr>
+        <w:t>’un joueur rejoigne. Si un autre joueur avait déjà cré</w:t>
+      </w:r>
+      <w:r>
+        <w:rPr>
+          <w:rFonts w:ascii="Arial Narrow" w:hAnsi="Arial Narrow"/>
+          <w:color w:val="FF0000"/>
+          <w:lang w:val="fr-FR"/>
+        </w:rPr>
+        <w:t>é</w:t>
+      </w:r>
+      <w:r>
+        <w:rPr>
+          <w:rFonts w:ascii="Arial Narrow" w:hAnsi="Arial Narrow"/>
+          <w:color w:val="FF0000"/>
+          <w:lang w:val="fr-FR"/>
+        </w:rPr>
+        <w:t xml:space="preserve"> un Lobby et attend pour un adversaire, le joueur rejoindra sa partie.</w:t>
+      </w:r>
+    </w:p>
+    <w:p>
+      <w:pPr>
+        <w:spacing w:before="100" w:beforeAutospacing="1" w:after="100" w:afterAutospacing="1" w:line="360" w:lineRule="auto"/>
+        <w:jc w:val="both"/>
+        <w:rPr>
+          <w:rFonts w:ascii="Arial Narrow" w:hAnsi="Arial Narrow"/>
+          <w:color w:val="FF0000"/>
+        </w:rPr>
+      </w:pPr>
+      <w:r>
+        <w:rPr>
+          <w:rFonts w:ascii="Arial Narrow" w:hAnsi="Arial Narrow"/>
+          <w:color w:val="FF0000"/>
+          <w:lang w:val="fr-FR"/>
+        </w:rPr>
+        <w:t xml:space="preserve">4. </w:t>
+      </w:r>
+      <w:r>
+        <w:rPr>
+          <w:rFonts w:ascii="Arial Narrow" w:hAnsi="Arial Narrow"/>
+          <w:color w:val="FF0000"/>
+          <w:lang w:val="fr-FR"/>
+        </w:rPr>
+        <w:t xml:space="preserve">Au moment où les deux joueurs seront prêts, la partie commencera </w:t>
+      </w:r>
+      <w:r>
+        <w:rPr>
+          <w:rFonts w:ascii="Arial Narrow" w:hAnsi="Arial Narrow"/>
+          <w:color w:val="FF0000"/>
+          <w:lang w:val="fr-FR"/>
+        </w:rPr>
+        <w:t>et un compteur de 3 minutes sera lancé.</w:t>
+      </w:r>
+    </w:p>
+    <w:p>
+      <w:pPr>
+        <w:spacing w:before="100" w:beforeAutospacing="1" w:after="100" w:afterAutospacing="1" w:line="360" w:lineRule="auto"/>
+        <w:jc w:val="both"/>
+        <w:rPr>
+          <w:rFonts w:ascii="Arial Narrow" w:hAnsi="Arial Narrow"/>
+          <w:color w:val="FF0000"/>
+          <w:lang w:val="fr-FR"/>
+        </w:rPr>
+      </w:pPr>
+      <w:r>
+        <w:rPr>
+          <w:rFonts w:ascii="Arial Narrow" w:hAnsi="Arial Narrow"/>
+          <w:color w:val="FF0000"/>
+          <w:lang w:val="fr-FR"/>
+        </w:rPr>
+        <w:t xml:space="preserve">5. </w:t>
+      </w:r>
+      <w:r>
+        <w:rPr>
+          <w:rFonts w:ascii="Arial Narrow" w:hAnsi="Arial Narrow"/>
+          <w:color w:val="FF0000"/>
+          <w:lang w:val="fr-FR"/>
+        </w:rPr>
+        <w:t>Les deux joueurs auront chacun un personnage contrôlable à partir de leurs ordinateurs distants</w:t>
+      </w:r>
+    </w:p>
+    <w:p>
+      <w:pPr>
+        <w:spacing w:before="100" w:beforeAutospacing="1" w:after="100" w:afterAutospacing="1" w:line="360" w:lineRule="auto"/>
+        <w:jc w:val="both"/>
+        <w:rPr>
+          <w:rFonts w:ascii="Arial Narrow" w:hAnsi="Arial Narrow"/>
+          <w:color w:val="FF0000"/>
+          <w:lang w:val="fr-FR"/>
+        </w:rPr>
+      </w:pPr>
+      <w:r>
+        <w:rPr>
+          <w:rFonts w:ascii="Arial Narrow" w:hAnsi="Arial Narrow"/>
+          <w:color w:val="FF0000"/>
+          <w:lang w:val="fr-FR"/>
+        </w:rPr>
+        <w:t xml:space="preserve">6.  </w:t>
+      </w:r>
+      <w:r>
+        <w:rPr>
+          <w:rFonts w:ascii="Arial Narrow" w:hAnsi="Arial Narrow"/>
+          <w:color w:val="FF0000"/>
+          <w:lang w:val="fr-FR"/>
+        </w:rPr>
+        <w:t>Le joueur pourra se déplacer avec les touches W / A / S / D</w:t>
+      </w:r>
+      <w:r>
+        <w:rPr>
+          <w:rFonts w:ascii="Arial Narrow" w:hAnsi="Arial Narrow"/>
+          <w:color w:val="FF0000"/>
+          <w:lang w:val="fr-FR"/>
+        </w:rPr>
+        <w:t xml:space="preserve">, </w:t>
+      </w:r>
+      <w:r>
+        <w:rPr>
+          <w:rFonts w:ascii="Arial Narrow" w:hAnsi="Arial Narrow"/>
+          <w:color w:val="FF0000"/>
+          <w:lang w:val="fr-FR"/>
+        </w:rPr>
+        <w:t xml:space="preserve">peut attaquer avec </w:t>
+      </w:r>
+      <w:r>
+        <w:rPr>
+          <w:rFonts w:ascii="Arial Narrow" w:hAnsi="Arial Narrow"/>
+          <w:color w:val="FF0000"/>
+          <w:lang w:val="fr-FR"/>
+        </w:rPr>
+        <w:t>la clique gauche</w:t>
+      </w:r>
+      <w:r>
+        <w:rPr>
+          <w:rFonts w:ascii="Arial Narrow" w:hAnsi="Arial Narrow"/>
+          <w:color w:val="FF0000"/>
+          <w:lang w:val="fr-FR"/>
+        </w:rPr>
+        <w:t xml:space="preserve"> de la souris et bloquer une attaque avec le clique droit de la souris.</w:t>
+      </w:r>
+    </w:p>
+    <w:p>
+      <w:pPr>
+        <w:spacing w:before="100" w:beforeAutospacing="1" w:after="100" w:afterAutospacing="1" w:line="360" w:lineRule="auto"/>
+        <w:jc w:val="both"/>
+        <w:rPr>
+          <w:rFonts w:ascii="Arial Narrow" w:hAnsi="Arial Narrow"/>
+          <w:color w:val="FF0000"/>
+          <w:lang w:val="fr-FR"/>
+        </w:rPr>
+      </w:pPr>
+      <w:r>
+        <w:rPr>
+          <w:rFonts w:ascii="Arial Narrow" w:hAnsi="Arial Narrow"/>
+          <w:color w:val="FF0000"/>
+          <w:lang w:val="fr-FR"/>
+        </w:rPr>
+        <w:t>7. Lorsque le joueur va se déplacer, attaquer ou bloquer une attaque, le système s’occupera de synchroniser les personnages, leurs animations et toutes autres données telles que les points de vie.</w:t>
+      </w:r>
+    </w:p>
+    <w:p>
+      <w:pPr>
+        <w:spacing w:before="100" w:beforeAutospacing="1" w:after="100" w:afterAutospacing="1" w:line="360" w:lineRule="auto"/>
+        <w:jc w:val="both"/>
+        <w:rPr>
+          <w:rFonts w:ascii="Arial Narrow" w:hAnsi="Arial Narrow"/>
+          <w:lang w:val="fr-FR"/>
+        </w:rPr>
+      </w:pPr>
+    </w:p>
+    <w:p>
+      <w:pPr>
+        <w:spacing w:before="100" w:beforeAutospacing="1" w:after="100" w:afterAutospacing="1" w:line="360" w:lineRule="auto"/>
+        <w:jc w:val="both"/>
+        <w:rPr>
+          <w:rFonts w:ascii="Arial Narrow" w:hAnsi="Arial Narrow"/>
+        </w:rPr>
+      </w:pPr>
+      <w:r>
+        <w:rPr>
+          <w:rFonts w:ascii="Arial Narrow" w:hAnsi="Arial Narrow"/>
+          <w:lang w:val="fr-FR"/>
+        </w:rPr>
+        <w:t>Titre :</w:t>
+      </w:r>
+      <w:r>
+        <w:rPr>
+          <w:rFonts w:ascii="Arial Narrow" w:hAnsi="Arial Narrow"/>
+          <w:lang w:val="fr-FR"/>
+        </w:rPr>
+        <w:t xml:space="preserve"> Ajouter Produit</w:t>
+      </w:r>
+    </w:p>
+    <w:p>
+      <w:pPr>
+        <w:spacing w:before="100" w:beforeAutospacing="1" w:after="100" w:afterAutospacing="1" w:line="360" w:lineRule="auto"/>
+        <w:jc w:val="both"/>
+        <w:rPr>
+          <w:rFonts w:ascii="Arial Narrow" w:hAnsi="Arial Narrow"/>
+        </w:rPr>
+      </w:pPr>
+      <w:r>
+        <w:rPr>
+          <w:rFonts w:ascii="Arial Narrow" w:hAnsi="Arial Narrow"/>
+          <w:lang w:val="fr-FR"/>
+        </w:rPr>
+        <w:t>Acteur :</w:t>
+      </w:r>
+      <w:r>
+        <w:rPr>
+          <w:rFonts w:ascii="Arial Narrow" w:hAnsi="Arial Narrow"/>
+          <w:lang w:val="fr-FR"/>
+        </w:rPr>
+        <w:t xml:space="preserve"> Directeur de vente</w:t>
+      </w:r>
+    </w:p>
+    <w:p>
+      <w:pPr>
+        <w:spacing w:before="100" w:beforeAutospacing="1" w:after="100" w:afterAutospacing="1" w:line="360" w:lineRule="auto"/>
+        <w:jc w:val="both"/>
+        <w:rPr>
+          <w:rFonts w:ascii="Arial Narrow" w:hAnsi="Arial Narrow"/>
+        </w:rPr>
+      </w:pPr>
+      <w:r>
+        <w:rPr>
+          <w:rFonts w:ascii="Arial Narrow" w:hAnsi="Arial Narrow"/>
+          <w:lang w:val="fr-FR"/>
+        </w:rPr>
+        <w:t>1. Le directeur de vente accède</w:t>
+      </w:r>
+      <w:r>
+        <w:rPr>
+          <w:rFonts w:ascii="Arial Narrow" w:hAnsi="Arial Narrow"/>
+        </w:rPr>
+        <w:t xml:space="preserve"> à </w:t>
+      </w:r>
+      <w:r>
+        <w:rPr>
+          <w:rFonts w:ascii="Arial Narrow" w:hAnsi="Arial Narrow"/>
+          <w:lang w:val="fr-FR"/>
+        </w:rPr>
+        <w:t xml:space="preserve">la fonctionnalité d’ajout d’un nouveau produit. </w:t>
+      </w:r>
+    </w:p>
+    <w:p>
+      <w:pPr>
+        <w:spacing w:before="100" w:beforeAutospacing="1" w:after="100" w:afterAutospacing="1" w:line="360" w:lineRule="auto"/>
+        <w:jc w:val="both"/>
+        <w:rPr>
+          <w:rFonts w:ascii="Arial Narrow" w:hAnsi="Arial Narrow"/>
+        </w:rPr>
+      </w:pPr>
+      <w:r>
+        <w:rPr>
+          <w:rFonts w:ascii="Arial Narrow" w:hAnsi="Arial Narrow"/>
+          <w:lang w:val="fr-FR"/>
+        </w:rPr>
+        <w:t xml:space="preserve">2. Le système demande </w:t>
+      </w:r>
+      <w:r>
+        <w:rPr>
+          <w:rFonts w:ascii="Arial Narrow" w:hAnsi="Arial Narrow"/>
+        </w:rPr>
+        <w:t>à</w:t>
+      </w:r>
+      <w:r>
+        <w:rPr>
+          <w:rFonts w:ascii="Arial Narrow" w:hAnsi="Arial Narrow"/>
+          <w:lang w:val="fr-FR"/>
+        </w:rPr>
+        <w:t xml:space="preserve"> l’utilisateur (directeur de vente) de saisir les informations. </w:t>
+      </w:r>
+    </w:p>
+    <w:p>
+      <w:pPr>
+        <w:spacing w:before="100" w:beforeAutospacing="1" w:after="100" w:afterAutospacing="1" w:line="360" w:lineRule="auto"/>
+        <w:jc w:val="both"/>
+        <w:rPr>
+          <w:rFonts w:ascii="Arial Narrow" w:hAnsi="Arial Narrow"/>
+          <w:lang w:val="fr-FR"/>
+        </w:rPr>
+      </w:pPr>
+      <w:r>
+        <w:rPr>
+          <w:rFonts w:ascii="Arial Narrow" w:hAnsi="Arial Narrow"/>
+          <w:lang w:val="fr-FR"/>
+        </w:rPr>
+        <w:lastRenderedPageBreak/>
+        <w:t xml:space="preserve">3. Le directeur saisit les informations du nouveau produit et demande au système d’enregistrer. </w:t>
+      </w:r>
+    </w:p>
+    <w:p>
+      <w:pPr>
+        <w:spacing w:before="100" w:beforeAutospacing="1" w:after="100" w:afterAutospacing="1" w:line="360" w:lineRule="auto"/>
+        <w:jc w:val="both"/>
+        <w:rPr>
+          <w:rFonts w:ascii="Arial Narrow" w:hAnsi="Arial Narrow"/>
+        </w:rPr>
+      </w:pPr>
+      <w:r>
+        <w:rPr>
+          <w:rFonts w:ascii="Arial Narrow" w:hAnsi="Arial Narrow"/>
+          <w:lang w:val="fr-FR"/>
+        </w:rPr>
+        <w:t>4. Le système vérifie les informations</w:t>
+      </w:r>
+    </w:p>
+    <w:p>
+      <w:pPr>
+        <w:spacing w:before="100" w:beforeAutospacing="1" w:after="100" w:afterAutospacing="1" w:line="360" w:lineRule="auto"/>
+        <w:jc w:val="both"/>
+        <w:rPr>
+          <w:rFonts w:ascii="Arial Narrow" w:hAnsi="Arial Narrow"/>
+          <w:lang w:val="fr-FR"/>
+        </w:rPr>
+      </w:pPr>
+      <w:r>
+        <w:rPr>
+          <w:rFonts w:ascii="Arial Narrow" w:hAnsi="Arial Narrow"/>
+          <w:lang w:val="fr-FR"/>
+        </w:rPr>
+        <w:t>5</w:t>
+      </w:r>
+      <w:r>
+        <w:rPr>
+          <w:rFonts w:ascii="Arial Narrow" w:hAnsi="Arial Narrow"/>
+          <w:lang w:val="fr-FR"/>
+        </w:rPr>
+        <w:t>. Le système enregistre</w:t>
+      </w:r>
+      <w:r>
+        <w:rPr>
+          <w:rFonts w:ascii="Arial Narrow" w:hAnsi="Arial Narrow"/>
+          <w:lang w:val="fr-FR"/>
+        </w:rPr>
+        <w:t xml:space="preserve"> les données ou </w:t>
+      </w:r>
+      <w:r>
+        <w:rPr>
+          <w:rFonts w:ascii="Arial Narrow" w:hAnsi="Arial Narrow"/>
+          <w:lang w:val="fr-FR"/>
+        </w:rPr>
+        <w:t xml:space="preserve">retourne </w:t>
+      </w:r>
+      <w:r>
+        <w:rPr>
+          <w:rFonts w:ascii="Arial Narrow" w:hAnsi="Arial Narrow"/>
+          <w:lang w:val="fr-FR"/>
+        </w:rPr>
+        <w:t>un message d’erreur</w:t>
+      </w:r>
+    </w:p>
+    <w:p>
+      <w:pPr>
+        <w:spacing w:before="100" w:beforeAutospacing="1" w:after="100" w:afterAutospacing="1" w:line="360" w:lineRule="auto"/>
+        <w:jc w:val="both"/>
+        <w:rPr>
+          <w:rFonts w:ascii="Arial Narrow" w:hAnsi="Arial Narrow"/>
+          <w:lang w:val="fr-FR"/>
+        </w:rPr>
+      </w:pPr>
+      <w:r>
+        <w:rPr>
+          <w:rFonts w:ascii="Arial Narrow" w:hAnsi="Arial Narrow"/>
+          <w:lang w:val="fr-FR"/>
+        </w:rPr>
+        <w:t>6.  Le système confirme</w:t>
+      </w:r>
+      <w:r>
+        <w:rPr>
+          <w:rFonts w:ascii="Arial Narrow" w:hAnsi="Arial Narrow"/>
+          <w:lang w:val="fr-FR"/>
+        </w:rPr>
+        <w:t xml:space="preserve"> l’</w:t>
+      </w:r>
+      <w:r>
+        <w:rPr>
+          <w:rFonts w:ascii="Arial Narrow" w:hAnsi="Arial Narrow"/>
+          <w:lang w:val="fr-FR"/>
+        </w:rPr>
+        <w:t>enregistrement du nouveau produit</w:t>
+      </w:r>
+    </w:p>
+    <w:p>
+      <w:pPr>
+        <w:spacing w:before="100" w:beforeAutospacing="1" w:after="100" w:afterAutospacing="1" w:line="360" w:lineRule="auto"/>
+        <w:jc w:val="both"/>
+        <w:rPr>
+          <w:rFonts w:ascii="Arial Narrow" w:hAnsi="Arial Narrow"/>
+          <w:lang w:val="fr-FR"/>
+        </w:rPr>
+      </w:pPr>
+    </w:p>
+    <w:p>
+      <w:pPr>
+        <w:spacing w:before="100" w:beforeAutospacing="1" w:after="100" w:afterAutospacing="1" w:line="360" w:lineRule="auto"/>
+        <w:jc w:val="both"/>
+        <w:rPr>
+          <w:rFonts w:ascii="Arial Narrow" w:hAnsi="Arial Narrow"/>
+        </w:rPr>
+      </w:pPr>
+      <w:r>
+        <w:rPr>
+          <w:rFonts w:ascii="Arial Narrow" w:hAnsi="Arial Narrow"/>
+        </w:rPr>
+        <w:t>6</w:t>
+      </w:r>
+      <w:r>
+        <w:rPr>
+          <w:rFonts w:ascii="Arial Narrow" w:hAnsi="Arial Narrow"/>
+        </w:rPr>
+        <w:t>.3</w:t>
+      </w:r>
+      <w:r>
+        <w:rPr>
+          <w:rFonts w:ascii="Arial Narrow" w:hAnsi="Arial Narrow"/>
+        </w:rPr>
+        <w:t>. Modèle ou diagramme de cas d’utilisation</w:t>
+      </w:r>
+    </w:p>
+    <w:p>
+      <w:pPr>
+        <w:spacing w:before="100" w:beforeAutospacing="1" w:after="100" w:afterAutospacing="1" w:line="360" w:lineRule="auto"/>
+        <w:jc w:val="both"/>
+        <w:rPr>
+          <w:rFonts w:ascii="Arial Narrow" w:hAnsi="Arial Narrow"/>
+        </w:rPr>
+      </w:pPr>
+      <w:r>
+        <w:rPr>
+          <w:rFonts w:ascii="Arial Narrow" w:hAnsi="Arial Narrow"/>
+          <w:shd w:val="clear" w:color="auto" w:fill="FFFFFF"/>
+        </w:rPr>
+        <w:t>Un cas d'utilisation représente une unité discrète d'interaction entre un utilisateur (humain ou machine) et un système. </w:t>
+      </w:r>
+    </w:p>
+    <w:p>
+      <w:pPr>
+        <w:spacing w:before="100" w:beforeAutospacing="1" w:after="100" w:afterAutospacing="1" w:line="360" w:lineRule="auto"/>
+        <w:jc w:val="both"/>
+        <w:rPr>
+          <w:rFonts w:ascii="Arial Narrow" w:hAnsi="Arial Narrow"/>
+        </w:rPr>
+      </w:pPr>
+      <w:r>
+        <w:rPr>
+          <w:rFonts w:ascii="Arial Narrow" w:hAnsi="Arial Narrow"/>
+        </w:rPr>
+        <w:t>6</w:t>
+      </w:r>
+      <w:r>
+        <w:rPr>
+          <w:rFonts w:ascii="Arial Narrow" w:hAnsi="Arial Narrow"/>
+        </w:rPr>
+        <w:t>.4. Diagrammes de classes</w:t>
+      </w:r>
+      <w:r>
+        <w:rPr>
+          <w:rFonts w:ascii="Arial Narrow" w:hAnsi="Arial Narrow"/>
+        </w:rPr>
+        <w:t xml:space="preserve"> (sinon dites « Aucun »)</w:t>
+      </w:r>
+    </w:p>
+    <w:p>
+      <w:pPr>
+        <w:spacing w:before="100" w:beforeAutospacing="1" w:after="100" w:afterAutospacing="1" w:line="360" w:lineRule="auto"/>
+        <w:jc w:val="both"/>
+        <w:rPr>
+          <w:rFonts w:ascii="Arial Narrow" w:hAnsi="Arial Narrow"/>
+        </w:rPr>
+      </w:pPr>
+      <w:r>
+        <w:rPr>
+          <w:rFonts w:ascii="Arial Narrow" w:hAnsi="Arial Narrow"/>
+          <w:shd w:val="clear" w:color="auto" w:fill="FFFFFF"/>
+        </w:rPr>
+        <w:t>Le diagramme de classes est un schéma utilisé en génie logiciel pour présenter les classes et les interfaces des systèmes ainsi que leurs relations. </w:t>
+      </w:r>
+    </w:p>
+    <w:p>
+      <w:pPr>
+        <w:spacing w:before="100" w:beforeAutospacing="1" w:after="100" w:afterAutospacing="1" w:line="360" w:lineRule="auto"/>
+        <w:jc w:val="both"/>
+        <w:rPr>
+          <w:rFonts w:ascii="Arial Narrow" w:hAnsi="Arial Narrow"/>
+        </w:rPr>
+      </w:pPr>
+      <w:r>
+        <w:rPr>
+          <w:rFonts w:ascii="Arial Narrow" w:hAnsi="Arial Narrow"/>
+        </w:rPr>
+        <w:t>6</w:t>
+      </w:r>
+      <w:r>
+        <w:rPr>
+          <w:rFonts w:ascii="Arial Narrow" w:hAnsi="Arial Narrow"/>
+        </w:rPr>
+        <w:t xml:space="preserve">.5. </w:t>
+      </w:r>
+      <w:r>
+        <w:rPr>
+          <w:rFonts w:ascii="Arial Narrow" w:hAnsi="Arial Narrow"/>
+        </w:rPr>
+        <w:t>Classes de tests (TDD)</w:t>
+      </w:r>
+      <w:r>
+        <w:rPr>
+          <w:rFonts w:ascii="Arial Narrow" w:hAnsi="Arial Narrow"/>
+        </w:rPr>
+        <w:t xml:space="preserve">   (sinon dites « Aucun »)</w:t>
+      </w:r>
+    </w:p>
+    <w:p>
+      <w:pPr>
+        <w:spacing w:before="100" w:beforeAutospacing="1" w:after="100" w:afterAutospacing="1"/>
+        <w:jc w:val="both"/>
+        <w:rPr>
+          <w:rFonts w:ascii="Arial Narrow" w:hAnsi="Arial Narrow"/>
+          <w:color w:val="FF0000"/>
+        </w:rPr>
+      </w:pPr>
+      <w:r>
+        <w:rPr>
+          <w:rFonts w:ascii="Arial Narrow" w:hAnsi="Arial Narrow"/>
+          <w:color w:val="FF0000"/>
+        </w:rPr>
+        <w:t>Aucun</w:t>
+      </w:r>
+    </w:p>
+    <w:p>
+      <w:pPr>
+        <w:spacing w:before="100" w:beforeAutospacing="1" w:after="100" w:afterAutospacing="1"/>
+        <w:jc w:val="both"/>
+        <w:rPr>
+          <w:rFonts w:ascii="Arial Narrow" w:hAnsi="Arial Narrow"/>
+          <w:color w:val="000000"/>
+        </w:rPr>
+      </w:pPr>
+      <w:r>
+        <w:rPr>
+          <w:rFonts w:ascii="Arial Narrow" w:hAnsi="Arial Narrow"/>
+        </w:rPr>
+        <w:t>6</w:t>
+      </w:r>
+      <w:r>
+        <w:rPr>
+          <w:rFonts w:ascii="Arial Narrow" w:hAnsi="Arial Narrow"/>
+        </w:rPr>
+        <w:t>.6</w:t>
+      </w:r>
+      <w:r>
+        <w:rPr>
+          <w:rFonts w:ascii="Arial Narrow" w:hAnsi="Arial Narrow"/>
+        </w:rPr>
+        <w:t xml:space="preserve">. </w:t>
+      </w:r>
+      <w:r>
+        <w:rPr>
+          <w:rFonts w:ascii="Arial Narrow" w:hAnsi="Arial Narrow"/>
+          <w:color w:val="000000"/>
+        </w:rPr>
+        <w:t>Technologies utilisée</w:t>
+      </w:r>
+      <w:r>
+        <w:rPr>
+          <w:rFonts w:ascii="Arial Narrow" w:hAnsi="Arial Narrow"/>
+          <w:color w:val="000000"/>
+        </w:rPr>
+        <w:t>s</w:t>
+      </w:r>
+    </w:p>
+    <w:p>
+      <w:pPr>
+        <w:spacing w:before="100" w:beforeAutospacing="1" w:after="100" w:afterAutospacing="1"/>
+        <w:jc w:val="both"/>
+        <w:rPr>
+          <w:rFonts w:ascii="Arial Narrow" w:hAnsi="Arial Narrow"/>
+          <w:color w:val="FF0000"/>
+        </w:rPr>
+      </w:pPr>
+      <w:r>
+        <w:rPr>
+          <w:rFonts w:ascii="Arial Narrow" w:hAnsi="Arial Narrow"/>
+          <w:color w:val="FF0000"/>
+        </w:rPr>
+        <w:t xml:space="preserve">- Unity </w:t>
+      </w:r>
+    </w:p>
+    <w:p>
+      <w:pPr>
+        <w:spacing w:before="100" w:beforeAutospacing="1" w:after="100" w:afterAutospacing="1"/>
+        <w:jc w:val="both"/>
+        <w:rPr>
+          <w:rFonts w:ascii="Arial Narrow" w:hAnsi="Arial Narrow"/>
+          <w:color w:val="FF0000"/>
+        </w:rPr>
+      </w:pPr>
+      <w:r>
+        <w:rPr>
+          <w:rFonts w:ascii="Arial Narrow" w:hAnsi="Arial Narrow"/>
+          <w:color w:val="FF0000"/>
+        </w:rPr>
+        <w:t>- Netcode for GameObjects</w:t>
+      </w:r>
+    </w:p>
+    <w:p>
+      <w:pPr>
+        <w:spacing w:before="100" w:beforeAutospacing="1" w:after="100" w:afterAutospacing="1"/>
+        <w:jc w:val="both"/>
+        <w:rPr>
+          <w:rFonts w:ascii="Arial Narrow" w:hAnsi="Arial Narrow"/>
+          <w:color w:val="FF0000"/>
+          <w:lang w:val="en-CA"/>
+        </w:rPr>
+      </w:pPr>
+      <w:r>
+        <w:rPr>
+          <w:rFonts w:ascii="Arial Narrow" w:hAnsi="Arial Narrow"/>
+          <w:color w:val="FF0000"/>
+          <w:lang w:val="en-CA"/>
+        </w:rPr>
+        <w:t xml:space="preserve">- </w:t>
+      </w:r>
+      <w:r>
+        <w:rPr>
+          <w:rFonts w:ascii="Arial Narrow" w:hAnsi="Arial Narrow"/>
+          <w:color w:val="FF0000"/>
+          <w:lang w:val="en-CA"/>
+        </w:rPr>
         <w:t>Unity</w:t>
       </w:r>
-      <w:proofErr w:type="spellEnd"/>
-    </w:p>
-    <w:p>
-      <w:pPr>
-        <w:spacing w:before="100" w:beforeAutospacing="1" w:after="100" w:afterAutospacing="1" w:line="360" w:lineRule="auto"/>
-        <w:jc w:val="both"/>
-        <w:rPr>
-          <w:rFonts w:ascii="Arial Narrow" w:hAnsi="Arial Narrow"/>
-          <w:color w:val="FF0000"/>
-        </w:rPr>
-      </w:pPr>
-      <w:r>
-        <w:rPr>
-          <w:rFonts w:ascii="Arial Narrow" w:hAnsi="Arial Narrow"/>
-          <w:color w:val="FF0000"/>
-          <w:lang w:val="fr-FR"/>
-        </w:rPr>
-        <w:t xml:space="preserve">2. </w:t>
-      </w:r>
-      <w:r>
-        <w:rPr>
-          <w:rFonts w:ascii="Arial Narrow" w:hAnsi="Arial Narrow"/>
-          <w:color w:val="FF0000"/>
-          <w:lang w:val="fr-FR"/>
-        </w:rPr>
-        <w:t>Le joueur appuie sur le bouton « </w:t>
-      </w:r>
-      <w:proofErr w:type="spellStart"/>
-      <w:r>
-        <w:rPr>
-          <w:rFonts w:ascii="Arial Narrow" w:hAnsi="Arial Narrow"/>
-          <w:color w:val="FF0000"/>
-          <w:lang w:val="fr-FR"/>
-        </w:rPr>
-        <w:t>Find</w:t>
-      </w:r>
-      <w:proofErr w:type="spellEnd"/>
-      <w:r>
-        <w:rPr>
-          <w:rFonts w:ascii="Arial Narrow" w:hAnsi="Arial Narrow"/>
-          <w:color w:val="FF0000"/>
-          <w:lang w:val="fr-FR"/>
-        </w:rPr>
-        <w:t xml:space="preserve"> Match » pour démarrer une partie contre un adversaire</w:t>
-      </w:r>
-    </w:p>
-    <w:p>
-      <w:pPr>
-        <w:spacing w:before="100" w:beforeAutospacing="1" w:after="100" w:afterAutospacing="1" w:line="360" w:lineRule="auto"/>
-        <w:jc w:val="both"/>
-        <w:rPr>
-          <w:rFonts w:ascii="Arial Narrow" w:hAnsi="Arial Narrow"/>
-          <w:color w:val="FF0000"/>
-          <w:lang w:val="fr-FR"/>
-        </w:rPr>
-      </w:pPr>
-      <w:r>
-        <w:rPr>
-          <w:rFonts w:ascii="Arial Narrow" w:hAnsi="Arial Narrow"/>
-          <w:color w:val="FF0000"/>
-          <w:lang w:val="fr-FR"/>
-        </w:rPr>
-        <w:lastRenderedPageBreak/>
-        <w:t xml:space="preserve">3. </w:t>
-      </w:r>
-      <w:r>
-        <w:rPr>
-          <w:rFonts w:ascii="Arial Narrow" w:hAnsi="Arial Narrow"/>
-          <w:color w:val="FF0000"/>
-          <w:lang w:val="fr-FR"/>
-        </w:rPr>
-        <w:t>Si aucun « Lobby » n’est déjà créé, le système crée un « Lobby » et attendra qu</w:t>
-      </w:r>
-      <w:r>
-        <w:rPr>
-          <w:rFonts w:ascii="Arial Narrow" w:hAnsi="Arial Narrow"/>
-          <w:color w:val="FF0000"/>
-          <w:lang w:val="fr-FR"/>
-        </w:rPr>
-        <w:t>’un joueur rejoigne. Si un autre joueur avait déjà cré</w:t>
-      </w:r>
-      <w:r>
-        <w:rPr>
-          <w:rFonts w:ascii="Arial Narrow" w:hAnsi="Arial Narrow"/>
-          <w:color w:val="FF0000"/>
-          <w:lang w:val="fr-FR"/>
-        </w:rPr>
-        <w:t>é</w:t>
-      </w:r>
-      <w:r>
-        <w:rPr>
-          <w:rFonts w:ascii="Arial Narrow" w:hAnsi="Arial Narrow"/>
-          <w:color w:val="FF0000"/>
-          <w:lang w:val="fr-FR"/>
-        </w:rPr>
-        <w:t xml:space="preserve"> un Lobby et attend pour un adversaire, le joueur rejoindra sa partie.</w:t>
-      </w:r>
-    </w:p>
-    <w:p>
-      <w:pPr>
-        <w:spacing w:before="100" w:beforeAutospacing="1" w:after="100" w:afterAutospacing="1" w:line="360" w:lineRule="auto"/>
-        <w:jc w:val="both"/>
-        <w:rPr>
-          <w:rFonts w:ascii="Arial Narrow" w:hAnsi="Arial Narrow"/>
-          <w:color w:val="FF0000"/>
-        </w:rPr>
-      </w:pPr>
-      <w:r>
-        <w:rPr>
-          <w:rFonts w:ascii="Arial Narrow" w:hAnsi="Arial Narrow"/>
-          <w:color w:val="FF0000"/>
-          <w:lang w:val="fr-FR"/>
-        </w:rPr>
-        <w:t xml:space="preserve">4. </w:t>
-      </w:r>
-      <w:r>
-        <w:rPr>
-          <w:rFonts w:ascii="Arial Narrow" w:hAnsi="Arial Narrow"/>
-          <w:color w:val="FF0000"/>
-          <w:lang w:val="fr-FR"/>
-        </w:rPr>
-        <w:t xml:space="preserve">Au moment où les deux joueurs seront prêts, la partie commencera </w:t>
-      </w:r>
-      <w:r>
-        <w:rPr>
-          <w:rFonts w:ascii="Arial Narrow" w:hAnsi="Arial Narrow"/>
-          <w:color w:val="FF0000"/>
-          <w:lang w:val="fr-FR"/>
-        </w:rPr>
-        <w:t>et un compteur de 3 minutes sera lancé.</w:t>
-      </w:r>
-    </w:p>
-    <w:p>
-      <w:pPr>
-        <w:spacing w:before="100" w:beforeAutospacing="1" w:after="100" w:afterAutospacing="1" w:line="360" w:lineRule="auto"/>
-        <w:jc w:val="both"/>
-        <w:rPr>
-          <w:rFonts w:ascii="Arial Narrow" w:hAnsi="Arial Narrow"/>
-          <w:color w:val="FF0000"/>
-          <w:lang w:val="fr-FR"/>
-        </w:rPr>
-      </w:pPr>
-      <w:r>
-        <w:rPr>
-          <w:rFonts w:ascii="Arial Narrow" w:hAnsi="Arial Narrow"/>
-          <w:color w:val="FF0000"/>
-          <w:lang w:val="fr-FR"/>
-        </w:rPr>
-        <w:t xml:space="preserve">5. </w:t>
-      </w:r>
-      <w:r>
-        <w:rPr>
-          <w:rFonts w:ascii="Arial Narrow" w:hAnsi="Arial Narrow"/>
-          <w:color w:val="FF0000"/>
-          <w:lang w:val="fr-FR"/>
-        </w:rPr>
-        <w:t>Les deux joueurs auront chacun un personnage contrôlable à partir de leurs ordinateurs distants</w:t>
-      </w:r>
-    </w:p>
-    <w:p>
-      <w:pPr>
-        <w:spacing w:before="100" w:beforeAutospacing="1" w:after="100" w:afterAutospacing="1" w:line="360" w:lineRule="auto"/>
-        <w:jc w:val="both"/>
-        <w:rPr>
-          <w:rFonts w:ascii="Arial Narrow" w:hAnsi="Arial Narrow"/>
-          <w:color w:val="FF0000"/>
-          <w:lang w:val="fr-FR"/>
-        </w:rPr>
-      </w:pPr>
-      <w:r>
-        <w:rPr>
-          <w:rFonts w:ascii="Arial Narrow" w:hAnsi="Arial Narrow"/>
-          <w:color w:val="FF0000"/>
-          <w:lang w:val="fr-FR"/>
-        </w:rPr>
-        <w:t xml:space="preserve">6.  </w:t>
-      </w:r>
-      <w:r>
-        <w:rPr>
-          <w:rFonts w:ascii="Arial Narrow" w:hAnsi="Arial Narrow"/>
-          <w:color w:val="FF0000"/>
-          <w:lang w:val="fr-FR"/>
-        </w:rPr>
-        <w:t>Le joueur pourra se déplacer avec les touches W / A / S / D</w:t>
-      </w:r>
-      <w:r>
-        <w:rPr>
-          <w:rFonts w:ascii="Arial Narrow" w:hAnsi="Arial Narrow"/>
-          <w:color w:val="FF0000"/>
-          <w:lang w:val="fr-FR"/>
-        </w:rPr>
-        <w:t xml:space="preserve">, </w:t>
-      </w:r>
-      <w:r>
-        <w:rPr>
-          <w:rFonts w:ascii="Arial Narrow" w:hAnsi="Arial Narrow"/>
-          <w:color w:val="FF0000"/>
-          <w:lang w:val="fr-FR"/>
-        </w:rPr>
-        <w:t xml:space="preserve">peut attaquer avec </w:t>
-      </w:r>
-      <w:r>
-        <w:rPr>
-          <w:rFonts w:ascii="Arial Narrow" w:hAnsi="Arial Narrow"/>
-          <w:color w:val="FF0000"/>
-          <w:lang w:val="fr-FR"/>
-        </w:rPr>
-        <w:t>la clique gauche</w:t>
-      </w:r>
-      <w:r>
-        <w:rPr>
-          <w:rFonts w:ascii="Arial Narrow" w:hAnsi="Arial Narrow"/>
-          <w:color w:val="FF0000"/>
-          <w:lang w:val="fr-FR"/>
-        </w:rPr>
-        <w:t xml:space="preserve"> de la souris et bloquer une attaque avec le clique droit de la souris.</w:t>
-      </w:r>
-    </w:p>
-    <w:p>
-      <w:pPr>
-        <w:spacing w:before="100" w:beforeAutospacing="1" w:after="100" w:afterAutospacing="1" w:line="360" w:lineRule="auto"/>
-        <w:jc w:val="both"/>
-        <w:rPr>
-          <w:rFonts w:ascii="Arial Narrow" w:hAnsi="Arial Narrow"/>
-          <w:color w:val="FF0000"/>
-          <w:lang w:val="fr-FR"/>
-        </w:rPr>
-      </w:pPr>
-      <w:r>
-        <w:rPr>
-          <w:rFonts w:ascii="Arial Narrow" w:hAnsi="Arial Narrow"/>
-          <w:color w:val="FF0000"/>
-          <w:lang w:val="fr-FR"/>
-        </w:rPr>
-        <w:t>7. Lorsque le joueur va se déplacer, attaquer ou bloquer une attaque, le système s’occupera de synchroniser les personnages, leurs animations et toutes autres données telles que les points de vie.</w:t>
-      </w:r>
-    </w:p>
-    <w:p>
-      <w:pPr>
-        <w:spacing w:before="100" w:beforeAutospacing="1" w:after="100" w:afterAutospacing="1" w:line="360" w:lineRule="auto"/>
-        <w:jc w:val="both"/>
-        <w:rPr>
-          <w:rFonts w:ascii="Arial Narrow" w:hAnsi="Arial Narrow"/>
-          <w:lang w:val="fr-FR"/>
-        </w:rPr>
-      </w:pPr>
-    </w:p>
-    <w:p>
-      <w:pPr>
-        <w:spacing w:before="100" w:beforeAutospacing="1" w:after="100" w:afterAutospacing="1" w:line="360" w:lineRule="auto"/>
-        <w:jc w:val="both"/>
-        <w:rPr>
-          <w:rFonts w:ascii="Arial Narrow" w:hAnsi="Arial Narrow"/>
-        </w:rPr>
-      </w:pPr>
-      <w:r>
-        <w:rPr>
-          <w:rFonts w:ascii="Arial Narrow" w:hAnsi="Arial Narrow"/>
-          <w:lang w:val="fr-FR"/>
-        </w:rPr>
-        <w:t>Titre :</w:t>
-      </w:r>
-      <w:r>
-        <w:rPr>
-          <w:rFonts w:ascii="Arial Narrow" w:hAnsi="Arial Narrow"/>
-          <w:lang w:val="fr-FR"/>
-        </w:rPr>
-        <w:t xml:space="preserve"> Ajouter Produit</w:t>
-      </w:r>
-    </w:p>
-    <w:p>
-      <w:pPr>
-        <w:spacing w:before="100" w:beforeAutospacing="1" w:after="100" w:afterAutospacing="1" w:line="360" w:lineRule="auto"/>
-        <w:jc w:val="both"/>
-        <w:rPr>
-          <w:rFonts w:ascii="Arial Narrow" w:hAnsi="Arial Narrow"/>
-        </w:rPr>
-      </w:pPr>
-      <w:r>
-        <w:rPr>
-          <w:rFonts w:ascii="Arial Narrow" w:hAnsi="Arial Narrow"/>
-          <w:lang w:val="fr-FR"/>
-        </w:rPr>
-        <w:t>Acteur :</w:t>
-      </w:r>
-      <w:r>
-        <w:rPr>
-          <w:rFonts w:ascii="Arial Narrow" w:hAnsi="Arial Narrow"/>
-          <w:lang w:val="fr-FR"/>
-        </w:rPr>
-        <w:t xml:space="preserve"> Directeur de vente</w:t>
-      </w:r>
-    </w:p>
-    <w:p>
-      <w:pPr>
-        <w:spacing w:before="100" w:beforeAutospacing="1" w:after="100" w:afterAutospacing="1" w:line="360" w:lineRule="auto"/>
-        <w:jc w:val="both"/>
-        <w:rPr>
-          <w:rFonts w:ascii="Arial Narrow" w:hAnsi="Arial Narrow"/>
-        </w:rPr>
-      </w:pPr>
-      <w:r>
-        <w:rPr>
-          <w:rFonts w:ascii="Arial Narrow" w:hAnsi="Arial Narrow"/>
-          <w:lang w:val="fr-FR"/>
-        </w:rPr>
-        <w:t>1. Le directeur de vente accède</w:t>
-      </w:r>
-      <w:r>
-        <w:rPr>
-          <w:rFonts w:ascii="Arial Narrow" w:hAnsi="Arial Narrow"/>
-        </w:rPr>
-        <w:t xml:space="preserve"> à </w:t>
-      </w:r>
-      <w:r>
-        <w:rPr>
-          <w:rFonts w:ascii="Arial Narrow" w:hAnsi="Arial Narrow"/>
-          <w:lang w:val="fr-FR"/>
-        </w:rPr>
-        <w:t xml:space="preserve">la fonctionnalité d’ajout d’un nouveau produit. </w:t>
-      </w:r>
-    </w:p>
-    <w:p>
-      <w:pPr>
-        <w:spacing w:before="100" w:beforeAutospacing="1" w:after="100" w:afterAutospacing="1" w:line="360" w:lineRule="auto"/>
-        <w:jc w:val="both"/>
-        <w:rPr>
-          <w:rFonts w:ascii="Arial Narrow" w:hAnsi="Arial Narrow"/>
-        </w:rPr>
-      </w:pPr>
-      <w:r>
-        <w:rPr>
-          <w:rFonts w:ascii="Arial Narrow" w:hAnsi="Arial Narrow"/>
-          <w:lang w:val="fr-FR"/>
-        </w:rPr>
-        <w:t xml:space="preserve">2. Le système demande </w:t>
-      </w:r>
-      <w:r>
-        <w:rPr>
-          <w:rFonts w:ascii="Arial Narrow" w:hAnsi="Arial Narrow"/>
-        </w:rPr>
-        <w:t>à</w:t>
-      </w:r>
-      <w:r>
-        <w:rPr>
-          <w:rFonts w:ascii="Arial Narrow" w:hAnsi="Arial Narrow"/>
-          <w:lang w:val="fr-FR"/>
-        </w:rPr>
-        <w:t xml:space="preserve"> l’utilisateur (directeur de vente) de saisir les informations. </w:t>
-      </w:r>
-    </w:p>
-    <w:p>
-      <w:pPr>
-        <w:spacing w:before="100" w:beforeAutospacing="1" w:after="100" w:afterAutospacing="1" w:line="360" w:lineRule="auto"/>
-        <w:jc w:val="both"/>
-        <w:rPr>
-          <w:rFonts w:ascii="Arial Narrow" w:hAnsi="Arial Narrow"/>
-          <w:lang w:val="fr-FR"/>
-        </w:rPr>
-      </w:pPr>
-      <w:r>
-        <w:rPr>
-          <w:rFonts w:ascii="Arial Narrow" w:hAnsi="Arial Narrow"/>
-          <w:lang w:val="fr-FR"/>
-        </w:rPr>
-        <w:t xml:space="preserve">3. Le directeur saisit les informations du nouveau produit et demande au système d’enregistrer. </w:t>
-      </w:r>
-    </w:p>
-    <w:p>
-      <w:pPr>
-        <w:spacing w:before="100" w:beforeAutospacing="1" w:after="100" w:afterAutospacing="1" w:line="360" w:lineRule="auto"/>
-        <w:jc w:val="both"/>
-        <w:rPr>
-          <w:rFonts w:ascii="Arial Narrow" w:hAnsi="Arial Narrow"/>
-        </w:rPr>
-      </w:pPr>
-      <w:r>
-        <w:rPr>
-          <w:rFonts w:ascii="Arial Narrow" w:hAnsi="Arial Narrow"/>
-          <w:lang w:val="fr-FR"/>
-        </w:rPr>
-        <w:t>4. Le système vérifie les informations</w:t>
-      </w:r>
-    </w:p>
-    <w:p>
-      <w:pPr>
-        <w:spacing w:before="100" w:beforeAutospacing="1" w:after="100" w:afterAutospacing="1" w:line="360" w:lineRule="auto"/>
-        <w:jc w:val="both"/>
-        <w:rPr>
-          <w:rFonts w:ascii="Arial Narrow" w:hAnsi="Arial Narrow"/>
-          <w:lang w:val="fr-FR"/>
-        </w:rPr>
-      </w:pPr>
-      <w:r>
-        <w:rPr>
-          <w:rFonts w:ascii="Arial Narrow" w:hAnsi="Arial Narrow"/>
-          <w:lang w:val="fr-FR"/>
-        </w:rPr>
-        <w:t>5</w:t>
-      </w:r>
-      <w:r>
-        <w:rPr>
-          <w:rFonts w:ascii="Arial Narrow" w:hAnsi="Arial Narrow"/>
-          <w:lang w:val="fr-FR"/>
-        </w:rPr>
-        <w:t>. Le système enregistre</w:t>
-      </w:r>
-      <w:r>
-        <w:rPr>
-          <w:rFonts w:ascii="Arial Narrow" w:hAnsi="Arial Narrow"/>
-          <w:lang w:val="fr-FR"/>
-        </w:rPr>
-        <w:t xml:space="preserve"> les données ou </w:t>
-      </w:r>
-      <w:r>
-        <w:rPr>
-          <w:rFonts w:ascii="Arial Narrow" w:hAnsi="Arial Narrow"/>
-          <w:lang w:val="fr-FR"/>
-        </w:rPr>
-        <w:t xml:space="preserve">retourne </w:t>
-      </w:r>
-      <w:r>
-        <w:rPr>
-          <w:rFonts w:ascii="Arial Narrow" w:hAnsi="Arial Narrow"/>
-          <w:lang w:val="fr-FR"/>
-        </w:rPr>
-        <w:t>un message d’erreur</w:t>
-      </w:r>
-    </w:p>
-    <w:p>
-      <w:pPr>
-        <w:spacing w:before="100" w:beforeAutospacing="1" w:after="100" w:afterAutospacing="1" w:line="360" w:lineRule="auto"/>
-        <w:jc w:val="both"/>
-        <w:rPr>
-          <w:rFonts w:ascii="Arial Narrow" w:hAnsi="Arial Narrow"/>
-          <w:lang w:val="fr-FR"/>
-        </w:rPr>
-      </w:pPr>
-      <w:r>
-        <w:rPr>
-          <w:rFonts w:ascii="Arial Narrow" w:hAnsi="Arial Narrow"/>
-          <w:lang w:val="fr-FR"/>
-        </w:rPr>
-        <w:t>6.  Le système confirme</w:t>
-      </w:r>
-      <w:r>
-        <w:rPr>
-          <w:rFonts w:ascii="Arial Narrow" w:hAnsi="Arial Narrow"/>
-          <w:lang w:val="fr-FR"/>
-        </w:rPr>
-        <w:t xml:space="preserve"> l’</w:t>
-      </w:r>
-      <w:r>
-        <w:rPr>
-          <w:rFonts w:ascii="Arial Narrow" w:hAnsi="Arial Narrow"/>
-          <w:lang w:val="fr-FR"/>
-        </w:rPr>
-        <w:t>enregistrement du nouveau produit</w:t>
-      </w:r>
-    </w:p>
-    <w:p>
-      <w:pPr>
-        <w:spacing w:before="100" w:beforeAutospacing="1" w:after="100" w:afterAutospacing="1" w:line="360" w:lineRule="auto"/>
-        <w:jc w:val="both"/>
-        <w:rPr>
-          <w:rFonts w:ascii="Arial Narrow" w:hAnsi="Arial Narrow"/>
-          <w:lang w:val="fr-FR"/>
-        </w:rPr>
-      </w:pPr>
-    </w:p>
-    <w:p>
-      <w:pPr>
-        <w:spacing w:before="100" w:beforeAutospacing="1" w:after="100" w:afterAutospacing="1" w:line="360" w:lineRule="auto"/>
-        <w:jc w:val="both"/>
-        <w:rPr>
-          <w:rFonts w:ascii="Arial Narrow" w:hAnsi="Arial Narrow"/>
-        </w:rPr>
-      </w:pPr>
-      <w:r>
-        <w:rPr>
-          <w:rFonts w:ascii="Arial Narrow" w:hAnsi="Arial Narrow"/>
-        </w:rPr>
-        <w:lastRenderedPageBreak/>
-        <w:t>6</w:t>
-      </w:r>
-      <w:r>
-        <w:rPr>
-          <w:rFonts w:ascii="Arial Narrow" w:hAnsi="Arial Narrow"/>
-        </w:rPr>
-        <w:t>.3</w:t>
-      </w:r>
-      <w:r>
-        <w:rPr>
-          <w:rFonts w:ascii="Arial Narrow" w:hAnsi="Arial Narrow"/>
-        </w:rPr>
-        <w:t>. Modèle ou diagramme de cas d’utilisation</w:t>
-      </w:r>
-    </w:p>
-    <w:p>
-      <w:pPr>
-        <w:spacing w:before="100" w:beforeAutospacing="1" w:after="100" w:afterAutospacing="1" w:line="360" w:lineRule="auto"/>
-        <w:jc w:val="both"/>
-        <w:rPr>
-          <w:rFonts w:ascii="Arial Narrow" w:hAnsi="Arial Narrow"/>
-        </w:rPr>
-      </w:pPr>
-      <w:r>
-        <w:rPr>
-          <w:rFonts w:ascii="Arial Narrow" w:hAnsi="Arial Narrow"/>
-          <w:shd w:val="clear" w:color="auto" w:fill="FFFFFF"/>
-        </w:rPr>
-        <w:t>Un cas d'utilisation représente une unité discrète d'interaction entre un utilisateur (humain ou machine) et un système. </w:t>
-      </w:r>
-    </w:p>
-    <w:p>
-      <w:pPr>
-        <w:spacing w:before="100" w:beforeAutospacing="1" w:after="100" w:afterAutospacing="1" w:line="360" w:lineRule="auto"/>
-        <w:jc w:val="both"/>
-        <w:rPr>
-          <w:rFonts w:ascii="Arial Narrow" w:hAnsi="Arial Narrow"/>
-        </w:rPr>
-      </w:pPr>
-      <w:r>
-        <w:rPr>
-          <w:rFonts w:ascii="Arial Narrow" w:hAnsi="Arial Narrow"/>
-        </w:rPr>
-        <w:t>6</w:t>
-      </w:r>
-      <w:r>
-        <w:rPr>
-          <w:rFonts w:ascii="Arial Narrow" w:hAnsi="Arial Narrow"/>
-        </w:rPr>
-        <w:t>.4. Diagrammes de classes</w:t>
-      </w:r>
-      <w:r>
-        <w:rPr>
-          <w:rFonts w:ascii="Arial Narrow" w:hAnsi="Arial Narrow"/>
-        </w:rPr>
-        <w:t xml:space="preserve"> (sinon dites « Aucun »)</w:t>
-      </w:r>
-    </w:p>
-    <w:p>
-      <w:pPr>
-        <w:spacing w:before="100" w:beforeAutospacing="1" w:after="100" w:afterAutospacing="1" w:line="360" w:lineRule="auto"/>
-        <w:jc w:val="both"/>
-        <w:rPr>
-          <w:rFonts w:ascii="Arial Narrow" w:hAnsi="Arial Narrow"/>
-        </w:rPr>
-      </w:pPr>
-      <w:r>
-        <w:rPr>
-          <w:rFonts w:ascii="Arial Narrow" w:hAnsi="Arial Narrow"/>
-          <w:shd w:val="clear" w:color="auto" w:fill="FFFFFF"/>
-        </w:rPr>
-        <w:t>Le diagramme de classes est un schéma utilisé en génie logiciel pour présenter les classes et les interfaces des systèmes ainsi que leurs relations. </w:t>
-      </w:r>
-    </w:p>
-    <w:p>
-      <w:pPr>
-        <w:spacing w:before="100" w:beforeAutospacing="1" w:after="100" w:afterAutospacing="1" w:line="360" w:lineRule="auto"/>
-        <w:jc w:val="both"/>
-        <w:rPr>
-          <w:rFonts w:ascii="Arial Narrow" w:hAnsi="Arial Narrow"/>
-        </w:rPr>
-      </w:pPr>
-      <w:r>
-        <w:rPr>
-          <w:rFonts w:ascii="Arial Narrow" w:hAnsi="Arial Narrow"/>
-        </w:rPr>
-        <w:t>6</w:t>
-      </w:r>
-      <w:r>
-        <w:rPr>
-          <w:rFonts w:ascii="Arial Narrow" w:hAnsi="Arial Narrow"/>
-        </w:rPr>
-        <w:t xml:space="preserve">.5. </w:t>
-      </w:r>
-      <w:r>
-        <w:rPr>
-          <w:rFonts w:ascii="Arial Narrow" w:hAnsi="Arial Narrow"/>
-        </w:rPr>
-        <w:t>Classes de tests (</w:t>
-      </w:r>
-      <w:proofErr w:type="gramStart"/>
-      <w:r>
-        <w:rPr>
-          <w:rFonts w:ascii="Arial Narrow" w:hAnsi="Arial Narrow"/>
-        </w:rPr>
-        <w:t>TDD)</w:t>
-      </w:r>
-      <w:r>
-        <w:rPr>
-          <w:rFonts w:ascii="Arial Narrow" w:hAnsi="Arial Narrow"/>
-        </w:rPr>
-        <w:t xml:space="preserve">   </w:t>
-      </w:r>
-      <w:proofErr w:type="gramEnd"/>
-      <w:r>
-        <w:rPr>
-          <w:rFonts w:ascii="Arial Narrow" w:hAnsi="Arial Narrow"/>
-        </w:rPr>
-        <w:t>(sinon dites « Aucun »)</w:t>
+      <w:r>
+        <w:rPr>
+          <w:rFonts w:ascii="Arial Narrow" w:hAnsi="Arial Narrow"/>
+          <w:color w:val="FF0000"/>
+          <w:lang w:val="en-CA"/>
+        </w:rPr>
+        <w:t xml:space="preserve"> Relay</w:t>
       </w:r>
     </w:p>
     <w:p>
@@ -2529,14 +2246,24 @@
         <w:rPr>
           <w:rFonts w:ascii="Arial Narrow" w:hAnsi="Arial Narrow"/>
           <w:color w:val="FF0000"/>
-        </w:rPr>
-      </w:pPr>
-      <w:r>
-        <w:rPr>
-          <w:rFonts w:ascii="Arial Narrow" w:hAnsi="Arial Narrow"/>
-          <w:color w:val="FF0000"/>
-        </w:rPr>
-        <w:t>Aucun</w:t>
+          <w:lang w:val="en-CA"/>
+        </w:rPr>
+      </w:pPr>
+      <w:r>
+        <w:rPr>
+          <w:rFonts w:ascii="Arial Narrow" w:hAnsi="Arial Narrow"/>
+          <w:color w:val="FF0000"/>
+          <w:lang w:val="en-CA"/>
+        </w:rPr>
+        <w:t>- Unity Lobb</w:t>
+      </w:r>
+      <w:r>
+        <w:rPr>
+          <w:rFonts w:ascii="Arial Narrow" w:hAnsi="Arial Narrow"/>
+          <w:color w:val="FF0000"/>
+          <w:lang w:val="en-CA"/>
+        </w:rPr>
+        <w:t>y</w:t>
       </w:r>
     </w:p>
     <w:p>
@@ -2545,197 +2272,8 @@
         <w:jc w:val="both"/>
         <w:rPr>
           <w:rFonts w:ascii="Arial Narrow" w:hAnsi="Arial Narrow"/>
-          <w:color w:val="000000"/>
-        </w:rPr>
-      </w:pPr>
-      <w:r>
-        <w:rPr>
-          <w:rFonts w:ascii="Arial Narrow" w:hAnsi="Arial Narrow"/>
-        </w:rPr>
-        <w:t>6</w:t>
-      </w:r>
-      <w:r>
-        <w:rPr>
-          <w:rFonts w:ascii="Arial Narrow" w:hAnsi="Arial Narrow"/>
-        </w:rPr>
-        <w:t>.6</w:t>
-      </w:r>
-      <w:r>
-        <w:rPr>
-          <w:rFonts w:ascii="Arial Narrow" w:hAnsi="Arial Narrow"/>
-        </w:rPr>
-        <w:t xml:space="preserve">. </w:t>
-      </w:r>
-      <w:r>
-        <w:rPr>
-          <w:rFonts w:ascii="Arial Narrow" w:hAnsi="Arial Narrow"/>
-          <w:color w:val="000000"/>
-        </w:rPr>
-        <w:t>Technologies utilisée</w:t>
-      </w:r>
-      <w:r>
-        <w:rPr>
-          <w:rFonts w:ascii="Arial Narrow" w:hAnsi="Arial Narrow"/>
-          <w:color w:val="000000"/>
-        </w:rPr>
-        <w:t>s</w:t>
-      </w:r>
-    </w:p>
-    <w:p>
-      <w:pPr>
-        <w:spacing w:before="100" w:beforeAutospacing="1" w:after="100" w:afterAutospacing="1"/>
-        <w:jc w:val="both"/>
-        <w:rPr>
-          <w:rFonts w:ascii="Arial Narrow" w:hAnsi="Arial Narrow"/>
-          <w:color w:val="FF0000"/>
-        </w:rPr>
-      </w:pPr>
-      <w:r>
-        <w:rPr>
-          <w:rFonts w:ascii="Arial Narrow" w:hAnsi="Arial Narrow"/>
-          <w:color w:val="FF0000"/>
-        </w:rPr>
-        <w:t xml:space="preserve">- </w:t>
-      </w:r>
-      <w:proofErr w:type="spellStart"/>
-      <w:r>
-        <w:rPr>
-          <w:rFonts w:ascii="Arial Narrow" w:hAnsi="Arial Narrow"/>
-          <w:color w:val="FF0000"/>
-        </w:rPr>
-        <w:t>Unity</w:t>
-      </w:r>
-      <w:proofErr w:type="spellEnd"/>
-      <w:r>
-        <w:rPr>
-          <w:rFonts w:ascii="Arial Narrow" w:hAnsi="Arial Narrow"/>
-          <w:color w:val="FF0000"/>
-        </w:rPr>
-        <w:t xml:space="preserve"> </w:t>
-      </w:r>
-    </w:p>
-    <w:p>
-      <w:pPr>
-        <w:spacing w:before="100" w:beforeAutospacing="1" w:after="100" w:afterAutospacing="1"/>
-        <w:jc w:val="both"/>
-        <w:rPr>
-          <w:rFonts w:ascii="Arial Narrow" w:hAnsi="Arial Narrow"/>
-          <w:color w:val="FF0000"/>
-        </w:rPr>
-      </w:pPr>
-      <w:r>
-        <w:rPr>
-          <w:rFonts w:ascii="Arial Narrow" w:hAnsi="Arial Narrow"/>
-          <w:color w:val="FF0000"/>
-        </w:rPr>
-        <w:t xml:space="preserve">- </w:t>
-      </w:r>
-      <w:proofErr w:type="spellStart"/>
-      <w:r>
-        <w:rPr>
-          <w:rFonts w:ascii="Arial Narrow" w:hAnsi="Arial Narrow"/>
-          <w:color w:val="FF0000"/>
-        </w:rPr>
-        <w:t>Netcode</w:t>
-      </w:r>
-      <w:proofErr w:type="spellEnd"/>
-      <w:r>
-        <w:rPr>
-          <w:rFonts w:ascii="Arial Narrow" w:hAnsi="Arial Narrow"/>
-          <w:color w:val="FF0000"/>
-        </w:rPr>
-        <w:t xml:space="preserve"> for </w:t>
-      </w:r>
-      <w:proofErr w:type="spellStart"/>
-      <w:r>
-        <w:rPr>
-          <w:rFonts w:ascii="Arial Narrow" w:hAnsi="Arial Narrow"/>
-          <w:color w:val="FF0000"/>
-        </w:rPr>
-        <w:t>GameObjects</w:t>
-      </w:r>
-      <w:proofErr w:type="spellEnd"/>
-    </w:p>
-    <w:p>
-      <w:pPr>
-        <w:spacing w:before="100" w:beforeAutospacing="1" w:after="100" w:afterAutospacing="1"/>
-        <w:jc w:val="both"/>
-        <w:rPr>
-          <w:rFonts w:ascii="Arial Narrow" w:hAnsi="Arial Narrow"/>
-          <w:color w:val="FF0000"/>
-        </w:rPr>
-      </w:pPr>
-      <w:r>
-        <w:rPr>
-          <w:rFonts w:ascii="Arial Narrow" w:hAnsi="Arial Narrow"/>
-          <w:color w:val="FF0000"/>
-        </w:rPr>
-        <w:t xml:space="preserve">- </w:t>
-      </w:r>
-      <w:proofErr w:type="spellStart"/>
-      <w:r>
-        <w:rPr>
-          <w:rFonts w:ascii="Arial Narrow" w:hAnsi="Arial Narrow"/>
-          <w:color w:val="FF0000"/>
-        </w:rPr>
-        <w:t>Unity</w:t>
-      </w:r>
-      <w:proofErr w:type="spellEnd"/>
-      <w:r>
-        <w:rPr>
-          <w:rFonts w:ascii="Arial Narrow" w:hAnsi="Arial Narrow"/>
-          <w:color w:val="FF0000"/>
-        </w:rPr>
-        <w:t xml:space="preserve"> Relay</w:t>
-      </w:r>
-    </w:p>
-    <w:p>
-      <w:pPr>
-        <w:spacing w:before="100" w:beforeAutospacing="1" w:after="100" w:afterAutospacing="1"/>
-        <w:jc w:val="both"/>
-        <w:rPr>
-          <w:rFonts w:ascii="Arial Narrow" w:hAnsi="Arial Narrow"/>
-          <w:color w:val="FF0000"/>
-        </w:rPr>
-      </w:pPr>
-      <w:r>
-        <w:rPr>
-          <w:rFonts w:ascii="Arial Narrow" w:hAnsi="Arial Narrow"/>
-          <w:color w:val="FF0000"/>
-        </w:rPr>
-        <w:t xml:space="preserve">- </w:t>
-      </w:r>
-      <w:proofErr w:type="spellStart"/>
-      <w:r>
-        <w:rPr>
-          <w:rFonts w:ascii="Arial Narrow" w:hAnsi="Arial Narrow"/>
-          <w:color w:val="FF0000"/>
-        </w:rPr>
-        <w:t>Unity</w:t>
-      </w:r>
-      <w:proofErr w:type="spellEnd"/>
-      <w:r>
-        <w:rPr>
-          <w:rFonts w:ascii="Arial Narrow" w:hAnsi="Arial Narrow"/>
-          <w:color w:val="FF0000"/>
-        </w:rPr>
-        <w:t xml:space="preserve"> Lobb</w:t>
-      </w:r>
-      <w:r>
-        <w:rPr>
-          <w:rFonts w:ascii="Arial Narrow" w:hAnsi="Arial Narrow"/>
-          <w:color w:val="FF0000"/>
-        </w:rPr>
-        <w:t>y</w:t>
-      </w:r>
-    </w:p>
-    <w:p>
-      <w:pPr>
-        <w:spacing w:before="100" w:beforeAutospacing="1" w:after="100" w:afterAutospacing="1"/>
-        <w:jc w:val="both"/>
-        <w:rPr>
-          <w:rFonts w:ascii="Arial Narrow" w:hAnsi="Arial Narrow"/>
-          <w:color w:val="FF0000"/>
+          <w:color w:val="FF0000"/>
+          <w:lang w:val="en-CA"/>
         </w:rPr>
       </w:pPr>
     </w:p>
@@ -2749,12 +2287,14 @@
         <w:rPr>
           <w:rFonts w:ascii="Arial Narrow" w:hAnsi="Arial Narrow"/>
           <w:color w:val="444444"/>
-        </w:rPr>
-      </w:pPr>
-      <w:r>
-        <w:rPr>
-          <w:rFonts w:ascii="Arial Narrow" w:hAnsi="Arial Narrow"/>
-          <w:color w:val="444444"/>
+          <w:lang w:val="en-CA"/>
+        </w:rPr>
+      </w:pPr>
+      <w:r>
+        <w:rPr>
+          <w:rFonts w:ascii="Arial Narrow" w:hAnsi="Arial Narrow"/>
+          <w:color w:val="444444"/>
+          <w:lang w:val="en-CA"/>
         </w:rPr>
         <w:t>7</w:t>
       </w:r>
@@ -2762,6 +2302,7 @@
         <w:rPr>
           <w:rFonts w:ascii="Arial Narrow" w:hAnsi="Arial Narrow"/>
           <w:color w:val="444444"/>
+          <w:lang w:val="en-CA"/>
         </w:rPr>
         <w:t xml:space="preserve">. </w:t>
       </w:r>
@@ -2769,6 +2310,7 @@
         <w:rPr>
           <w:rFonts w:ascii="Arial Narrow" w:hAnsi="Arial Narrow"/>
           <w:color w:val="444444"/>
+          <w:lang w:val="en-CA"/>
         </w:rPr>
         <w:t>Faits saillants</w:t>
       </w:r>
@@ -2776,6 +2318,7 @@
         <w:rPr>
           <w:rFonts w:ascii="Arial Narrow" w:hAnsi="Arial Narrow"/>
           <w:color w:val="444444"/>
+          <w:lang w:val="en-CA"/>
         </w:rPr>
         <w:t xml:space="preserve"> </w:t>
       </w:r>
@@ -5332,23 +4875,6 @@
 </file>
 
 <file path=customXml/item2.xml><?xml version="1.0" encoding="utf-8"?>
-<p:properties xmlns:p="http://schemas.microsoft.com/office/2006/metadata/properties" xmlns:xsi="http://www.w3.org/2001/XMLSchema-instance" xmlns:pc="http://schemas.microsoft.com/office/infopath/2007/PartnerControls">
-  <documentManagement>
-    <_activity xmlns="53c68672-41c6-43fc-adf8-37cd5b643714" xsi:nil="true"/>
-  </documentManagement>
-</p:properties>
-</file>
-
-<file path=customXml/item3.xml><?xml version="1.0" encoding="utf-8"?>
-<?mso-contentType ?>
-<FormTemplates xmlns="http://schemas.microsoft.com/sharepoint/v3/contenttype/forms">
-  <Display>DocumentLibraryForm</Display>
-  <Edit>DocumentLibraryForm</Edit>
-  <New>DocumentLibraryForm</New>
-</FormTemplates>
-</file>
-
-<file path=customXml/item4.xml><?xml version="1.0" encoding="utf-8"?>
 <ct:contentTypeSchema xmlns:ct="http://schemas.microsoft.com/office/2006/metadata/contentType" xmlns:ma="http://schemas.microsoft.com/office/2006/metadata/properties/metaAttributes" ct:_="" ma:_="" ma:contentTypeName="Document" ma:contentTypeID="0x010100D233AC88B40D57468763807375630B8C" ma:contentTypeVersion="13" ma:contentTypeDescription="Crée un document." ma:contentTypeScope="" ma:versionID="f432b3c167883530a61b071420f143c9">
   <xsd:schema xmlns:xsd="http://www.w3.org/2001/XMLSchema" xmlns:xs="http://www.w3.org/2001/XMLSchema" xmlns:p="http://schemas.microsoft.com/office/2006/metadata/properties" xmlns:ns3="53c68672-41c6-43fc-adf8-37cd5b643714" xmlns:ns4="04767776-3e3c-4a13-a4ab-292bc9ee040f" targetNamespace="http://schemas.microsoft.com/office/2006/metadata/properties" ma:root="true" ma:fieldsID="62d773b7f0680a6ca1696aead4b2e2fa" ns3:_="" ns4:_="">
     <xsd:import namespace="53c68672-41c6-43fc-adf8-37cd5b643714"/>
@@ -5571,6 +5097,23 @@
 </ct:contentTypeSchema>
 </file>
 
+<file path=customXml/item3.xml><?xml version="1.0" encoding="utf-8"?>
+<?mso-contentType ?>
+<FormTemplates xmlns="http://schemas.microsoft.com/sharepoint/v3/contenttype/forms">
+  <Display>DocumentLibraryForm</Display>
+  <Edit>DocumentLibraryForm</Edit>
+  <New>DocumentLibraryForm</New>
+</FormTemplates>
+</file>
+
+<file path=customXml/item4.xml><?xml version="1.0" encoding="utf-8"?>
+<p:properties xmlns:p="http://schemas.microsoft.com/office/2006/metadata/properties" xmlns:xsi="http://www.w3.org/2001/XMLSchema-instance" xmlns:pc="http://schemas.microsoft.com/office/infopath/2007/PartnerControls">
+  <documentManagement>
+    <_activity xmlns="53c68672-41c6-43fc-adf8-37cd5b643714" xsi:nil="true"/>
+  </documentManagement>
+</p:properties>
+</file>
+
 <file path=customXml/itemProps1.xml><?xml version="1.0" encoding="utf-8"?>
 <ds:datastoreItem xmlns:ds="http://schemas.openxmlformats.org/officeDocument/2006/customXml" ds:itemID="{1285E45A-F132-4ACE-AEE9-E61722D7318C}">
   <ds:schemaRefs>
@@ -5580,24 +5123,6 @@
 </file>
 
 <file path=customXml/itemProps2.xml><?xml version="1.0" encoding="utf-8"?>
-<ds:datastoreItem xmlns:ds="http://schemas.openxmlformats.org/officeDocument/2006/customXml" ds:itemID="{3730AC1A-E15F-4FC2-BD0F-008A2A7E81E5}">
-  <ds:schemaRefs>
-    <ds:schemaRef ds:uri="http://schemas.microsoft.com/office/2006/metadata/properties"/>
-    <ds:schemaRef ds:uri="http://schemas.microsoft.com/office/infopath/2007/PartnerControls"/>
-    <ds:schemaRef ds:uri="53c68672-41c6-43fc-adf8-37cd5b643714"/>
-  </ds:schemaRefs>
-</ds:datastoreItem>
-</file>
-
-<file path=customXml/itemProps3.xml><?xml version="1.0" encoding="utf-8"?>
-<ds:datastoreItem xmlns:ds="http://schemas.openxmlformats.org/officeDocument/2006/customXml" ds:itemID="{A2B53CE6-EC1F-4EDE-99A3-3A1EF0DDF3F0}">
-  <ds:schemaRefs>
-    <ds:schemaRef ds:uri="http://schemas.microsoft.com/sharepoint/v3/contenttype/forms"/>
-  </ds:schemaRefs>
-</ds:datastoreItem>
-</file>
-
-<file path=customXml/itemProps4.xml><?xml version="1.0" encoding="utf-8"?>
 <ds:datastoreItem xmlns:ds="http://schemas.openxmlformats.org/officeDocument/2006/customXml" ds:itemID="{0DB44323-08EB-4034-8D69-AEA3DDB10FDF}">
   <ds:schemaRefs>
     <ds:schemaRef ds:uri="http://schemas.microsoft.com/office/2006/metadata/contentType"/>
@@ -5614,4 +5139,22 @@
     <ds:schemaRef ds:uri="http://schemas.microsoft.com/internal/obd"/>
   </ds:schemaRefs>
 </ds:datastoreItem>
+</file>
+
+<file path=customXml/itemProps3.xml><?xml version="1.0" encoding="utf-8"?>
+<ds:datastoreItem xmlns:ds="http://schemas.openxmlformats.org/officeDocument/2006/customXml" ds:itemID="{A2B53CE6-EC1F-4EDE-99A3-3A1EF0DDF3F0}">
+  <ds:schemaRefs>
+    <ds:schemaRef ds:uri="http://schemas.microsoft.com/sharepoint/v3/contenttype/forms"/>
+  </ds:schemaRefs>
+</ds:datastoreItem>
+</file>
+
+<file path=customXml/itemProps4.xml><?xml version="1.0" encoding="utf-8"?>
+<ds:datastoreItem xmlns:ds="http://schemas.openxmlformats.org/officeDocument/2006/customXml" ds:itemID="{3730AC1A-E15F-4FC2-BD0F-008A2A7E81E5}">
+  <ds:schemaRefs>
+    <ds:schemaRef ds:uri="http://schemas.microsoft.com/office/2006/metadata/properties"/>
+    <ds:schemaRef ds:uri="http://schemas.microsoft.com/office/infopath/2007/PartnerControls"/>
+    <ds:schemaRef ds:uri="53c68672-41c6-43fc-adf8-37cd5b643714"/>
+  </ds:schemaRefs>
+</ds:datastoreItem>
 </file>
</xml_diff>